<commit_message>
Ajout MdlGame + chiffre de nb de tours (pour l'instant useless)
</commit_message>
<xml_diff>
--- a/Mémoire.docx
+++ b/Mémoire.docx
@@ -206,7 +206,15 @@
             <w:tcW w:w="898" w:type="pct"/>
           </w:tcPr>
           <w:p>
+            <w:pPr>
+              <w:rPr>
+                <w:color w:val="C00000"/>
+              </w:rPr>
+            </w:pPr>
             <w:r>
+              <w:rPr>
+                <w:color w:val="C00000"/>
+              </w:rPr>
               <w:t>Barbara Schiavi</w:t>
             </w:r>
           </w:p>
@@ -226,7 +234,15 @@
             <w:tcW w:w="964" w:type="pct"/>
           </w:tcPr>
           <w:p>
+            <w:pPr>
+              <w:rPr>
+                <w:color w:val="0070C0"/>
+              </w:rPr>
+            </w:pPr>
             <w:r>
+              <w:rPr>
+                <w:color w:val="0070C0"/>
+              </w:rPr>
               <w:t>Clément Janisset</w:t>
             </w:r>
           </w:p>
@@ -236,7 +252,15 @@
             <w:tcW w:w="1298" w:type="pct"/>
           </w:tcPr>
           <w:p>
+            <w:pPr>
+              <w:rPr>
+                <w:color w:val="76923C" w:themeColor="accent3" w:themeShade="BF"/>
+              </w:rPr>
+            </w:pPr>
             <w:r>
+              <w:rPr>
+                <w:color w:val="76923C" w:themeColor="accent3" w:themeShade="BF"/>
+              </w:rPr>
               <w:t>Pierre-Rémi Nouvet-Gire</w:t>
             </w:r>
           </w:p>
@@ -246,7 +270,15 @@
             <w:tcW w:w="896" w:type="pct"/>
           </w:tcPr>
           <w:p>
+            <w:pPr>
+              <w:rPr>
+                <w:color w:val="E36C0A" w:themeColor="accent6" w:themeShade="BF"/>
+              </w:rPr>
+            </w:pPr>
             <w:r>
+              <w:rPr>
+                <w:color w:val="E36C0A" w:themeColor="accent6" w:themeShade="BF"/>
+              </w:rPr>
               <w:t>Volodia Mandaud</w:t>
             </w:r>
           </w:p>
@@ -337,7 +369,10 @@
         <w:pStyle w:val="Titre2"/>
       </w:pPr>
       <w:r>
-        <w:t>La table tactile Surface SUR40</w:t>
+        <w:t>Utiliser l</w:t>
+      </w:r>
+      <w:r>
+        <w:t>a table tactile Surface SUR40</w:t>
       </w:r>
     </w:p>
     <w:p>
@@ -351,6 +386,20 @@
           <w:rStyle w:val="Emphaseintense"/>
         </w:rPr>
         <w:t>À compléter</w:t>
+      </w:r>
+      <w:r>
+        <w:rPr>
+          <w:rStyle w:val="Emphaseintense"/>
+        </w:rPr>
+        <w:tab/>
+        <w:t xml:space="preserve">// </w:t>
+      </w:r>
+      <w:r>
+        <w:rPr>
+          <w:rStyle w:val="Emphaseintense"/>
+        </w:rPr>
+        <w:tab/>
+        <w:t>Discours d’Adélaïde sur l’utilisation de la table pour les projets étudiants</w:t>
       </w:r>
     </w:p>
     <w:p/>
@@ -1608,8 +1657,358 @@
       <w:pPr>
         <w:pStyle w:val="Titre1"/>
       </w:pPr>
+      <w:r>
+        <w:lastRenderedPageBreak/>
+        <w:t>Technologies utilisées</w:t>
+      </w:r>
+    </w:p>
+    <w:p>
+      <w:pPr>
+        <w:pStyle w:val="Titre2"/>
+      </w:pPr>
+      <w:r>
+        <w:t>La table tactile Samsung SUR40</w:t>
+      </w:r>
+    </w:p>
+    <w:p>
+      <w:pPr>
+        <w:pStyle w:val="Titre3"/>
+        <w:ind w:left="0"/>
+      </w:pPr>
+      <w:r>
+        <w:t>Caractéristiques techniques</w:t>
+      </w:r>
+    </w:p>
+    <w:tbl>
+      <w:tblPr>
+        <w:tblStyle w:val="Listemoyenne1-Accent2"/>
+        <w:tblW w:w="0" w:type="auto"/>
+        <w:tblLook w:val="0480" w:firstRow="0" w:lastRow="0" w:firstColumn="1" w:lastColumn="0" w:noHBand="0" w:noVBand="1"/>
+      </w:tblPr>
+      <w:tblGrid>
+        <w:gridCol w:w="3227"/>
+        <w:gridCol w:w="7379"/>
+      </w:tblGrid>
+      <w:tr>
+        <w:trPr>
+          <w:cnfStyle w:val="000000100000" w:firstRow="0" w:lastRow="0" w:firstColumn="0" w:lastColumn="0" w:oddVBand="0" w:evenVBand="0" w:oddHBand="1" w:evenHBand="0" w:firstRowFirstColumn="0" w:firstRowLastColumn="0" w:lastRowFirstColumn="0" w:lastRowLastColumn="0"/>
+        </w:trPr>
+        <w:tc>
+          <w:tcPr>
+            <w:cnfStyle w:val="001000000000" w:firstRow="0" w:lastRow="0" w:firstColumn="1" w:lastColumn="0" w:oddVBand="0" w:evenVBand="0" w:oddHBand="0" w:evenHBand="0" w:firstRowFirstColumn="0" w:firstRowLastColumn="0" w:lastRowFirstColumn="0" w:lastRowLastColumn="0"/>
+            <w:tcW w:w="3227" w:type="dxa"/>
+          </w:tcPr>
+          <w:p>
+            <w:r>
+              <w:t>Taille de l’écran</w:t>
+            </w:r>
+          </w:p>
+        </w:tc>
+        <w:tc>
+          <w:tcPr>
+            <w:tcW w:w="7379" w:type="dxa"/>
+          </w:tcPr>
+          <w:p>
+            <w:pPr>
+              <w:cnfStyle w:val="000000100000" w:firstRow="0" w:lastRow="0" w:firstColumn="0" w:lastColumn="0" w:oddVBand="0" w:evenVBand="0" w:oddHBand="1" w:evenHBand="0" w:firstRowFirstColumn="0" w:firstRowLastColumn="0" w:lastRowFirstColumn="0" w:lastRowLastColumn="0"/>
+            </w:pPr>
+            <w:r>
+              <w:t>40 pouces</w:t>
+            </w:r>
+          </w:p>
+        </w:tc>
+      </w:tr>
+      <w:tr>
+        <w:tc>
+          <w:tcPr>
+            <w:cnfStyle w:val="001000000000" w:firstRow="0" w:lastRow="0" w:firstColumn="1" w:lastColumn="0" w:oddVBand="0" w:evenVBand="0" w:oddHBand="0" w:evenHBand="0" w:firstRowFirstColumn="0" w:firstRowLastColumn="0" w:lastRowFirstColumn="0" w:lastRowLastColumn="0"/>
+            <w:tcW w:w="3227" w:type="dxa"/>
+          </w:tcPr>
+          <w:p>
+            <w:r>
+              <w:t>Processeur</w:t>
+            </w:r>
+          </w:p>
+        </w:tc>
+        <w:tc>
+          <w:tcPr>
+            <w:tcW w:w="7379" w:type="dxa"/>
+          </w:tcPr>
+          <w:p>
+            <w:pPr>
+              <w:cnfStyle w:val="000000000000" w:firstRow="0" w:lastRow="0" w:firstColumn="0" w:lastColumn="0" w:oddVBand="0" w:evenVBand="0" w:oddHBand="0" w:evenHBand="0" w:firstRowFirstColumn="0" w:firstRowLastColumn="0" w:lastRowFirstColumn="0" w:lastRowLastColumn="0"/>
+            </w:pPr>
+            <w:r>
+              <w:t>Athlon II X2 Dual-Core</w:t>
+            </w:r>
+          </w:p>
+        </w:tc>
+      </w:tr>
+      <w:tr>
+        <w:trPr>
+          <w:cnfStyle w:val="000000100000" w:firstRow="0" w:lastRow="0" w:firstColumn="0" w:lastColumn="0" w:oddVBand="0" w:evenVBand="0" w:oddHBand="1" w:evenHBand="0" w:firstRowFirstColumn="0" w:firstRowLastColumn="0" w:lastRowFirstColumn="0" w:lastRowLastColumn="0"/>
+        </w:trPr>
+        <w:tc>
+          <w:tcPr>
+            <w:cnfStyle w:val="001000000000" w:firstRow="0" w:lastRow="0" w:firstColumn="1" w:lastColumn="0" w:oddVBand="0" w:evenVBand="0" w:oddHBand="0" w:evenHBand="0" w:firstRowFirstColumn="0" w:firstRowLastColumn="0" w:lastRowFirstColumn="0" w:lastRowLastColumn="0"/>
+            <w:tcW w:w="3227" w:type="dxa"/>
+          </w:tcPr>
+          <w:p>
+            <w:r>
+              <w:t>Mémoire interne</w:t>
+            </w:r>
+          </w:p>
+        </w:tc>
+        <w:tc>
+          <w:tcPr>
+            <w:tcW w:w="7379" w:type="dxa"/>
+          </w:tcPr>
+          <w:p>
+            <w:pPr>
+              <w:cnfStyle w:val="000000100000" w:firstRow="0" w:lastRow="0" w:firstColumn="0" w:lastColumn="0" w:oddVBand="0" w:evenVBand="0" w:oddHBand="1" w:evenHBand="0" w:firstRowFirstColumn="0" w:firstRowLastColumn="0" w:lastRowFirstColumn="0" w:lastRowLastColumn="0"/>
+            </w:pPr>
+            <w:r>
+              <w:t>RAM 4Go</w:t>
+            </w:r>
+          </w:p>
+          <w:p>
+            <w:pPr>
+              <w:cnfStyle w:val="000000100000" w:firstRow="0" w:lastRow="0" w:firstColumn="0" w:lastColumn="0" w:oddVBand="0" w:evenVBand="0" w:oddHBand="1" w:evenHBand="0" w:firstRowFirstColumn="0" w:firstRowLastColumn="0" w:lastRowFirstColumn="0" w:lastRowLastColumn="0"/>
+            </w:pPr>
+            <w:r>
+              <w:t>HDD 320Go</w:t>
+            </w:r>
+          </w:p>
+        </w:tc>
+      </w:tr>
+      <w:tr>
+        <w:tc>
+          <w:tcPr>
+            <w:cnfStyle w:val="001000000000" w:firstRow="0" w:lastRow="0" w:firstColumn="1" w:lastColumn="0" w:oddVBand="0" w:evenVBand="0" w:oddHBand="0" w:evenHBand="0" w:firstRowFirstColumn="0" w:firstRowLastColumn="0" w:lastRowFirstColumn="0" w:lastRowLastColumn="0"/>
+            <w:tcW w:w="3227" w:type="dxa"/>
+          </w:tcPr>
+          <w:p>
+            <w:r>
+              <w:t>Processeur graphique</w:t>
+            </w:r>
+          </w:p>
+        </w:tc>
+        <w:tc>
+          <w:tcPr>
+            <w:tcW w:w="7379" w:type="dxa"/>
+          </w:tcPr>
+          <w:p>
+            <w:pPr>
+              <w:cnfStyle w:val="000000000000" w:firstRow="0" w:lastRow="0" w:firstColumn="0" w:lastColumn="0" w:oddVBand="0" w:evenVBand="0" w:oddHBand="0" w:evenHBand="0" w:firstRowFirstColumn="0" w:firstRowLastColumn="0" w:lastRowFirstColumn="0" w:lastRowLastColumn="0"/>
+            </w:pPr>
+            <w:r>
+              <w:t>AMD Radeon HD 6750</w:t>
+            </w:r>
+          </w:p>
+        </w:tc>
+      </w:tr>
+      <w:tr>
+        <w:trPr>
+          <w:cnfStyle w:val="000000100000" w:firstRow="0" w:lastRow="0" w:firstColumn="0" w:lastColumn="0" w:oddVBand="0" w:evenVBand="0" w:oddHBand="1" w:evenHBand="0" w:firstRowFirstColumn="0" w:firstRowLastColumn="0" w:lastRowFirstColumn="0" w:lastRowLastColumn="0"/>
+        </w:trPr>
+        <w:tc>
+          <w:tcPr>
+            <w:cnfStyle w:val="001000000000" w:firstRow="0" w:lastRow="0" w:firstColumn="1" w:lastColumn="0" w:oddVBand="0" w:evenVBand="0" w:oddHBand="0" w:evenHBand="0" w:firstRowFirstColumn="0" w:firstRowLastColumn="0" w:lastRowFirstColumn="0" w:lastRowLastColumn="0"/>
+            <w:tcW w:w="3227" w:type="dxa"/>
+          </w:tcPr>
+          <w:p>
+            <w:r>
+              <w:t>Interfaces USB</w:t>
+            </w:r>
+          </w:p>
+        </w:tc>
+        <w:tc>
+          <w:tcPr>
+            <w:tcW w:w="7379" w:type="dxa"/>
+          </w:tcPr>
+          <w:p>
+            <w:pPr>
+              <w:cnfStyle w:val="000000100000" w:firstRow="0" w:lastRow="0" w:firstColumn="0" w:lastColumn="0" w:oddVBand="0" w:evenVBand="0" w:oddHBand="1" w:evenHBand="0" w:firstRowFirstColumn="0" w:firstRowLastColumn="0" w:lastRowFirstColumn="0" w:lastRowLastColumn="0"/>
+            </w:pPr>
+            <w:r>
+              <w:t>4</w:t>
+            </w:r>
+          </w:p>
+        </w:tc>
+      </w:tr>
+      <w:tr>
+        <w:tc>
+          <w:tcPr>
+            <w:cnfStyle w:val="001000000000" w:firstRow="0" w:lastRow="0" w:firstColumn="1" w:lastColumn="0" w:oddVBand="0" w:evenVBand="0" w:oddHBand="0" w:evenHBand="0" w:firstRowFirstColumn="0" w:firstRowLastColumn="0" w:lastRowFirstColumn="0" w:lastRowLastColumn="0"/>
+            <w:tcW w:w="3227" w:type="dxa"/>
+          </w:tcPr>
+          <w:p>
+            <w:r>
+              <w:t>Système d’exploitation</w:t>
+            </w:r>
+          </w:p>
+        </w:tc>
+        <w:tc>
+          <w:tcPr>
+            <w:tcW w:w="7379" w:type="dxa"/>
+          </w:tcPr>
+          <w:p>
+            <w:pPr>
+              <w:cnfStyle w:val="000000000000" w:firstRow="0" w:lastRow="0" w:firstColumn="0" w:lastColumn="0" w:oddVBand="0" w:evenVBand="0" w:oddHBand="0" w:evenHBand="0" w:firstRowFirstColumn="0" w:firstRowLastColumn="0" w:lastRowFirstColumn="0" w:lastRowLastColumn="0"/>
+            </w:pPr>
+            <w:r>
+              <w:t>Windows 7 professionnel</w:t>
+            </w:r>
+          </w:p>
+        </w:tc>
+      </w:tr>
+    </w:tbl>
+    <w:p>
+      <w:r>
+        <w:t>L’interface tactile de la table est recouverte d’un verre Gorilla Glass, un verre chimiquement renforcé. La technologie utilisée pour capter les entrées tactiles est basée sur un système infra-rouge. Elle peut détecter principalement les touchers, les survols et les objets réels.</w:t>
+      </w:r>
+    </w:p>
+    <w:p>
+      <w:pPr>
+        <w:pStyle w:val="Titre3"/>
+      </w:pPr>
+      <w:r>
+        <w:t>Reconnaissance des entrées</w:t>
+      </w:r>
+    </w:p>
+    <w:p>
+      <w:r>
+        <w:t xml:space="preserve">La table peut reconnaître jusqu’à 52 points de </w:t>
+      </w:r>
+      <w:r>
+        <w:t>contact simultanément.</w:t>
+      </w:r>
+    </w:p>
+    <w:p>
+      <w:pPr>
+        <w:rPr>
+          <w:rStyle w:val="Emphaseintense"/>
+        </w:rPr>
+      </w:pPr>
+      <w:r>
+        <w:rPr>
+          <w:rStyle w:val="Emphaseintense"/>
+        </w:rPr>
+        <w:t>// TODO : schéma de l’acquisition d’inputs</w:t>
+      </w:r>
+    </w:p>
+    <w:p>
+      <w:r>
+        <w:t>Il existe trois types d’entrées différentes :</w:t>
+      </w:r>
+    </w:p>
+    <w:p>
+      <w:pPr>
+        <w:pStyle w:val="Titre3"/>
+      </w:pPr>
+      <w:r>
+        <w:t>Les blobs</w:t>
+      </w:r>
+    </w:p>
+    <w:p>
+      <w:pPr>
+        <w:pStyle w:val="Titre3"/>
+      </w:pPr>
+      <w:r>
+        <w:t>Les fingers</w:t>
+      </w:r>
+    </w:p>
+    <w:p>
+      <w:pPr>
+        <w:pStyle w:val="Titre3"/>
+      </w:pPr>
+      <w:r>
+        <w:t>Les tags</w:t>
+      </w:r>
       <w:bookmarkStart w:id="0" w:name="_GoBack"/>
       <w:bookmarkEnd w:id="0"/>
+    </w:p>
+    <w:p/>
+    <w:p>
+      <w:pPr>
+        <w:pStyle w:val="Titre2"/>
+      </w:pPr>
+      <w:r>
+        <w:t>Microsoft Pixelsense</w:t>
+      </w:r>
+    </w:p>
+    <w:p>
+      <w:pPr>
+        <w:pStyle w:val="Titre3"/>
+      </w:pPr>
+      <w:r>
+        <w:t>À compléter</w:t>
+      </w:r>
+      <w:r>
+        <w:tab/>
+      </w:r>
+      <w:r>
+        <w:tab/>
+        <w:t>SDK PixelSense (Surface 2.0)</w:t>
+      </w:r>
+    </w:p>
+    <w:p>
+      <w:pPr>
+        <w:pStyle w:val="Titre2"/>
+      </w:pPr>
+      <w:r>
+        <w:t>Pixelsense Input Simulator</w:t>
+      </w:r>
+    </w:p>
+    <w:p>
+      <w:pPr>
+        <w:pStyle w:val="Titre3"/>
+      </w:pPr>
+      <w:r>
+        <w:t xml:space="preserve">À compléter </w:t>
+      </w:r>
+      <w:r>
+        <w:tab/>
+      </w:r>
+      <w:r>
+        <w:tab/>
+        <w:t>Simulateur d’entrées</w:t>
+      </w:r>
+    </w:p>
+    <w:p>
+      <w:pPr>
+        <w:pStyle w:val="Titre2"/>
+      </w:pPr>
+      <w:r>
+        <w:t xml:space="preserve">Langages : </w:t>
+      </w:r>
+      <w:r>
+        <w:tab/>
+        <w:t>C# - Xaml – HTML – CSS</w:t>
+      </w:r>
+    </w:p>
+    <w:p>
+      <w:pPr>
+        <w:pStyle w:val="Titre3"/>
+      </w:pPr>
+      <w:r>
+        <w:t>À compléter</w:t>
+      </w:r>
+      <w:r>
+        <w:tab/>
+      </w:r>
+      <w:r>
+        <w:tab/>
+        <w:t>Présentation des langages utilisés et dans quel contexte</w:t>
+      </w:r>
+      <w:r>
+        <w:br w:type="page"/>
+      </w:r>
+    </w:p>
+    <w:p>
+      <w:pPr>
+        <w:pStyle w:val="Titre1"/>
+      </w:pPr>
       <w:r>
         <w:lastRenderedPageBreak/>
         <w:t>Mémoire du développement</w:t>
@@ -1619,6 +2018,11 @@
       <w:pPr>
         <w:rPr>
           <w:rStyle w:val="Emphaseintense"/>
+          <w:rFonts w:asciiTheme="majorHAnsi" w:eastAsiaTheme="majorEastAsia" w:hAnsiTheme="majorHAnsi" w:cstheme="majorBidi"/>
+          <w:b w:val="0"/>
+          <w:bCs w:val="0"/>
+          <w:sz w:val="26"/>
+          <w:szCs w:val="26"/>
         </w:rPr>
       </w:pPr>
       <w:r>
@@ -1630,23 +2034,32 @@
     </w:p>
     <w:p>
       <w:pPr>
-        <w:rPr>
-          <w:rStyle w:val="Emphaseintense"/>
-        </w:rPr>
-      </w:pPr>
-      <w:r>
-        <w:rPr>
-          <w:rStyle w:val="Emphaseintense"/>
-        </w:rPr>
+        <w:pStyle w:val="Titre2"/>
+      </w:pPr>
+      <w:r>
+        <w:t>Chapitre 1 : Découverte du SDK</w:t>
+      </w:r>
+    </w:p>
+    <w:p>
+      <w:pPr>
+        <w:pStyle w:val="Titre2"/>
+      </w:pPr>
+      <w:r>
+        <w:t xml:space="preserve">Chapitre 2 : </w:t>
+      </w:r>
+    </w:p>
+    <w:p>
+      <w:pPr>
+        <w:rPr>
+          <w:rFonts w:asciiTheme="majorHAnsi" w:eastAsiaTheme="majorEastAsia" w:hAnsiTheme="majorHAnsi" w:cstheme="majorBidi"/>
+          <w:color w:val="943634" w:themeColor="accent2" w:themeShade="BF"/>
+          <w:sz w:val="26"/>
+          <w:szCs w:val="26"/>
+        </w:rPr>
+      </w:pPr>
+      <w:r>
         <w:br w:type="page"/>
       </w:r>
-    </w:p>
-    <w:p>
-      <w:pPr>
-        <w:rPr>
-          <w:rStyle w:val="Emphaseintense"/>
-        </w:rPr>
-      </w:pPr>
     </w:p>
     <w:p>
       <w:pPr>
@@ -1824,8 +2237,8 @@
       </w:pPr>
     </w:p>
     <w:sectPr>
-      <w:headerReference w:type="default" r:id="rId8"/>
-      <w:footerReference w:type="default" r:id="rId9"/>
+      <w:headerReference w:type="default" r:id="rId9"/>
+      <w:footerReference w:type="default" r:id="rId10"/>
       <w:pgSz w:w="11906" w:h="16838"/>
       <w:pgMar w:top="720" w:right="720" w:bottom="720" w:left="720" w:header="708" w:footer="708" w:gutter="0"/>
       <w:cols w:space="708"/>
@@ -2423,17 +2836,41 @@
     <w:uiPriority w:val="9"/>
     <w:unhideWhenUsed/>
     <w:qFormat/>
-    <w:rsid w:val="00BE6292"/>
+    <w:rsid w:val="00A74B18"/>
     <w:pPr>
       <w:keepNext/>
       <w:keepLines/>
       <w:spacing w:before="200" w:after="0"/>
+      <w:ind w:left="567"/>
       <w:outlineLvl w:val="2"/>
     </w:pPr>
     <w:rPr>
       <w:rFonts w:asciiTheme="majorHAnsi" w:eastAsiaTheme="majorEastAsia" w:hAnsiTheme="majorHAnsi" w:cstheme="majorBidi"/>
       <w:b/>
       <w:bCs/>
+    </w:rPr>
+  </w:style>
+  <w:style w:type="paragraph" w:styleId="Titre4">
+    <w:name w:val="heading 4"/>
+    <w:basedOn w:val="Normal"/>
+    <w:next w:val="Normal"/>
+    <w:link w:val="Titre4Car"/>
+    <w:uiPriority w:val="9"/>
+    <w:unhideWhenUsed/>
+    <w:qFormat/>
+    <w:rsid w:val="00A74B18"/>
+    <w:pPr>
+      <w:keepNext/>
+      <w:keepLines/>
+      <w:spacing w:before="200" w:after="0"/>
+      <w:outlineLvl w:val="3"/>
+    </w:pPr>
+    <w:rPr>
+      <w:rFonts w:asciiTheme="majorHAnsi" w:eastAsiaTheme="majorEastAsia" w:hAnsiTheme="majorHAnsi" w:cstheme="majorBidi"/>
+      <w:b/>
+      <w:bCs/>
+      <w:i/>
+      <w:iCs/>
       <w:color w:val="4F81BD" w:themeColor="accent1"/>
     </w:rPr>
   </w:style>
@@ -2639,12 +3076,11 @@
     <w:basedOn w:val="Policepardfaut"/>
     <w:link w:val="Titre3"/>
     <w:uiPriority w:val="9"/>
-    <w:rsid w:val="00BE6292"/>
+    <w:rsid w:val="00A74B18"/>
     <w:rPr>
       <w:rFonts w:asciiTheme="majorHAnsi" w:eastAsiaTheme="majorEastAsia" w:hAnsiTheme="majorHAnsi" w:cstheme="majorBidi"/>
       <w:b/>
       <w:bCs/>
-      <w:color w:val="4F81BD" w:themeColor="accent1"/>
     </w:rPr>
   </w:style>
   <w:style w:type="paragraph" w:styleId="Textedebulles">
@@ -2974,6 +3410,52 @@
       <w:ind w:left="720"/>
       <w:contextualSpacing/>
     </w:pPr>
+  </w:style>
+  <w:style w:type="character" w:styleId="Accentuation">
+    <w:name w:val="Emphasis"/>
+    <w:basedOn w:val="Policepardfaut"/>
+    <w:uiPriority w:val="20"/>
+    <w:qFormat/>
+    <w:rsid w:val="00A74B18"/>
+    <w:rPr>
+      <w:i/>
+      <w:iCs/>
+    </w:rPr>
+  </w:style>
+  <w:style w:type="character" w:styleId="lev">
+    <w:name w:val="Strong"/>
+    <w:basedOn w:val="Policepardfaut"/>
+    <w:uiPriority w:val="22"/>
+    <w:qFormat/>
+    <w:rsid w:val="00A74B18"/>
+    <w:rPr>
+      <w:b/>
+      <w:bCs/>
+    </w:rPr>
+  </w:style>
+  <w:style w:type="paragraph" w:styleId="Sansinterligne">
+    <w:name w:val="No Spacing"/>
+    <w:uiPriority w:val="1"/>
+    <w:qFormat/>
+    <w:rsid w:val="00A74B18"/>
+    <w:pPr>
+      <w:spacing w:after="0" w:line="240" w:lineRule="auto"/>
+    </w:pPr>
+  </w:style>
+  <w:style w:type="character" w:customStyle="1" w:styleId="Titre4Car">
+    <w:name w:val="Titre 4 Car"/>
+    <w:basedOn w:val="Policepardfaut"/>
+    <w:link w:val="Titre4"/>
+    <w:uiPriority w:val="9"/>
+    <w:rsid w:val="00A74B18"/>
+    <w:rPr>
+      <w:rFonts w:asciiTheme="majorHAnsi" w:eastAsiaTheme="majorEastAsia" w:hAnsiTheme="majorHAnsi" w:cstheme="majorBidi"/>
+      <w:b/>
+      <w:bCs/>
+      <w:i/>
+      <w:iCs/>
+      <w:color w:val="4F81BD" w:themeColor="accent1"/>
+    </w:rPr>
   </w:style>
 </w:styles>
 </file>
@@ -3449,4 +3931,16 @@
   <a:objectDefaults/>
   <a:extraClrSchemeLst/>
 </a:theme>
+</file>
+
+<file path=customXml/item1.xml><?xml version="1.0" encoding="utf-8"?>
+<b:Sources xmlns:b="http://schemas.openxmlformats.org/officeDocument/2006/bibliography" xmlns="http://schemas.openxmlformats.org/officeDocument/2006/bibliography" SelectedStyle="\APA.XSL" StyleName="APA"/>
+</file>
+
+<file path=customXml/itemProps1.xml><?xml version="1.0" encoding="utf-8"?>
+<ds:datastoreItem xmlns:ds="http://schemas.openxmlformats.org/officeDocument/2006/customXml" ds:itemID="{66B2464A-280C-4472-81AA-9F39E5331BBD}">
+  <ds:schemaRefs>
+    <ds:schemaRef ds:uri="http://schemas.openxmlformats.org/officeDocument/2006/bibliography"/>
+  </ds:schemaRefs>
+</ds:datastoreItem>
 </file>
</xml_diff>

<commit_message>
Fusion du mémoire avec les changements de Clément.
</commit_message>
<xml_diff>
--- a/Mémoire.docx
+++ b/Mémoire.docx
@@ -22,9 +22,13 @@
         <w:pStyle w:val="Titre"/>
         <w:jc w:val="center"/>
       </w:pPr>
+      <w:proofErr w:type="spellStart"/>
+      <w:proofErr w:type="gramStart"/>
       <w:r>
         <w:t>cHTeMeLe</w:t>
       </w:r>
+      <w:proofErr w:type="spellEnd"/>
+      <w:proofErr w:type="gramEnd"/>
       <w:r>
         <w:t xml:space="preserve"> Surface</w:t>
       </w:r>
@@ -74,8 +78,13 @@
             <w:pPr>
               <w:cnfStyle w:val="000000100000" w:firstRow="0" w:lastRow="0" w:firstColumn="0" w:lastColumn="0" w:oddVBand="0" w:evenVBand="0" w:oddHBand="1" w:evenHBand="0" w:firstRowFirstColumn="0" w:firstRowLastColumn="0" w:lastRowFirstColumn="0" w:lastRowLastColumn="0"/>
             </w:pPr>
+            <w:proofErr w:type="spellStart"/>
             <w:r>
-              <w:t>cHTeMeLe Surface</w:t>
+              <w:t>cHTeMeLe</w:t>
+            </w:r>
+            <w:proofErr w:type="spellEnd"/>
+            <w:r>
+              <w:t xml:space="preserve"> Surface</w:t>
             </w:r>
           </w:p>
         </w:tc>
@@ -101,8 +110,13 @@
               <w:cnfStyle w:val="000000000000" w:firstRow="0" w:lastRow="0" w:firstColumn="0" w:lastColumn="0" w:oddVBand="0" w:evenVBand="0" w:oddHBand="0" w:evenHBand="0" w:firstRowFirstColumn="0" w:firstRowLastColumn="0" w:lastRowFirstColumn="0" w:lastRowLastColumn="0"/>
             </w:pPr>
             <w:r>
-              <w:t>Adélaïde Albouy-Kissy</w:t>
+              <w:t>Adélaïde Albouy-</w:t>
             </w:r>
+            <w:proofErr w:type="spellStart"/>
+            <w:r>
+              <w:t>Kissy</w:t>
+            </w:r>
+            <w:proofErr w:type="spellEnd"/>
           </w:p>
         </w:tc>
       </w:tr>
@@ -117,8 +131,13 @@
           </w:tcPr>
           <w:p>
             <w:r>
-              <w:t>Relation avec une entrepise</w:t>
+              <w:t xml:space="preserve">Relation avec une </w:t>
             </w:r>
+            <w:proofErr w:type="spellStart"/>
+            <w:r>
+              <w:t>entrepise</w:t>
+            </w:r>
+            <w:proofErr w:type="spellEnd"/>
           </w:p>
         </w:tc>
         <w:tc>
@@ -215,8 +234,16 @@
               <w:rPr>
                 <w:color w:val="C00000"/>
               </w:rPr>
-              <w:t>Barbara Schiavi</w:t>
+              <w:t xml:space="preserve">Barbara </w:t>
             </w:r>
+            <w:proofErr w:type="spellStart"/>
+            <w:r>
+              <w:rPr>
+                <w:color w:val="C00000"/>
+              </w:rPr>
+              <w:t>Schiavi</w:t>
+            </w:r>
+            <w:proofErr w:type="spellEnd"/>
           </w:p>
         </w:tc>
         <w:tc>
@@ -224,9 +251,25 @@
             <w:tcW w:w="944" w:type="pct"/>
           </w:tcPr>
           <w:p>
+            <w:pPr>
+              <w:rPr>
+                <w:color w:val="5F497A" w:themeColor="accent4" w:themeShade="BF"/>
+              </w:rPr>
+            </w:pPr>
             <w:r>
-              <w:t>Valentin Mourot</w:t>
+              <w:rPr>
+                <w:color w:val="5F497A" w:themeColor="accent4" w:themeShade="BF"/>
+              </w:rPr>
+              <w:t xml:space="preserve">Valentin </w:t>
             </w:r>
+            <w:proofErr w:type="spellStart"/>
+            <w:r>
+              <w:rPr>
+                <w:color w:val="5F497A" w:themeColor="accent4" w:themeShade="BF"/>
+              </w:rPr>
+              <w:t>Mourot</w:t>
+            </w:r>
+            <w:proofErr w:type="spellEnd"/>
           </w:p>
         </w:tc>
         <w:tc>
@@ -243,8 +286,16 @@
               <w:rPr>
                 <w:color w:val="0070C0"/>
               </w:rPr>
-              <w:t>Clément Janisset</w:t>
+              <w:t xml:space="preserve">Clément </w:t>
             </w:r>
+            <w:proofErr w:type="spellStart"/>
+            <w:r>
+              <w:rPr>
+                <w:color w:val="0070C0"/>
+              </w:rPr>
+              <w:t>Janisset</w:t>
+            </w:r>
+            <w:proofErr w:type="spellEnd"/>
           </w:p>
         </w:tc>
         <w:tc>
@@ -261,7 +312,21 @@
               <w:rPr>
                 <w:color w:val="76923C" w:themeColor="accent3" w:themeShade="BF"/>
               </w:rPr>
-              <w:t>Pierre-Rémi Nouvet-Gire</w:t>
+              <w:t xml:space="preserve">Pierre-Rémi </w:t>
+            </w:r>
+            <w:proofErr w:type="spellStart"/>
+            <w:r>
+              <w:rPr>
+                <w:color w:val="76923C" w:themeColor="accent3" w:themeShade="BF"/>
+              </w:rPr>
+              <w:t>Nouvet</w:t>
+            </w:r>
+            <w:proofErr w:type="spellEnd"/>
+            <w:r>
+              <w:rPr>
+                <w:color w:val="76923C" w:themeColor="accent3" w:themeShade="BF"/>
+              </w:rPr>
+              <w:t>-Gire</w:t>
             </w:r>
           </w:p>
         </w:tc>
@@ -279,8 +344,16 @@
               <w:rPr>
                 <w:color w:val="E36C0A" w:themeColor="accent6" w:themeShade="BF"/>
               </w:rPr>
-              <w:t>Volodia Mandaud</w:t>
+              <w:t xml:space="preserve">Volodia </w:t>
             </w:r>
+            <w:proofErr w:type="spellStart"/>
+            <w:r>
+              <w:rPr>
+                <w:color w:val="E36C0A" w:themeColor="accent6" w:themeShade="BF"/>
+              </w:rPr>
+              <w:t>Mandaud</w:t>
+            </w:r>
+            <w:proofErr w:type="spellEnd"/>
           </w:p>
         </w:tc>
       </w:tr>
@@ -318,50 +391,585 @@
         <w:pStyle w:val="Titre2"/>
       </w:pPr>
       <w:r>
-        <w:t>Le projet cHTeMeLe Surface</w:t>
+        <w:t xml:space="preserve">Le projet </w:t>
+      </w:r>
+      <w:proofErr w:type="spellStart"/>
+      <w:r>
+        <w:t>cHTeMeLe</w:t>
+      </w:r>
+      <w:proofErr w:type="spellEnd"/>
+      <w:r>
+        <w:t xml:space="preserve"> Surface</w:t>
       </w:r>
     </w:p>
     <w:p>
       <w:pPr>
         <w:ind w:firstLine="708"/>
-      </w:pPr>
-      <w:r>
-        <w:t>cHTeMele est un jeu de société éducatif qui a pour ambition de faire apprendre les bases du langage HTML 5 aux néophytes.</w:t>
+        <w:rPr>
+          <w:color w:val="0070C0"/>
+        </w:rPr>
+      </w:pPr>
+      <w:r>
+        <w:rPr>
+          <w:color w:val="0070C0"/>
+        </w:rPr>
+        <w:t xml:space="preserve">Créé par Olivier Chambon (Créateur) et Pascal </w:t>
+      </w:r>
+      <w:proofErr w:type="spellStart"/>
+      <w:r>
+        <w:rPr>
+          <w:color w:val="0070C0"/>
+        </w:rPr>
+        <w:t>Mabille</w:t>
+      </w:r>
+      <w:proofErr w:type="spellEnd"/>
+      <w:r>
+        <w:rPr>
+          <w:color w:val="0070C0"/>
+        </w:rPr>
+        <w:t xml:space="preserve"> (Illustrateur) en 2012, </w:t>
+      </w:r>
+      <w:proofErr w:type="spellStart"/>
+      <w:r>
+        <w:rPr>
+          <w:color w:val="0070C0"/>
+        </w:rPr>
+        <w:t>cHTeMele</w:t>
+      </w:r>
+      <w:proofErr w:type="spellEnd"/>
+      <w:r>
+        <w:rPr>
+          <w:color w:val="0070C0"/>
+        </w:rPr>
+        <w:t xml:space="preserve"> est un jeu de société éducatif qui a pour ambition de faire apprendre les bases du langage HTML 5 aux néophytes.</w:t>
+      </w:r>
+      <w:r>
+        <w:rPr>
+          <w:color w:val="0070C0"/>
+        </w:rPr>
+        <w:t xml:space="preserve"> Pour rappel, le HTML5 (HyperText </w:t>
+      </w:r>
+      <w:proofErr w:type="spellStart"/>
+      <w:r>
+        <w:rPr>
+          <w:color w:val="0070C0"/>
+        </w:rPr>
+        <w:t>Markup</w:t>
+      </w:r>
+      <w:proofErr w:type="spellEnd"/>
+      <w:r>
+        <w:rPr>
+          <w:color w:val="0070C0"/>
+        </w:rPr>
+        <w:t xml:space="preserve"> </w:t>
+      </w:r>
+      <w:proofErr w:type="spellStart"/>
+      <w:r>
+        <w:rPr>
+          <w:color w:val="0070C0"/>
+        </w:rPr>
+        <w:t>Language</w:t>
+      </w:r>
+      <w:proofErr w:type="spellEnd"/>
+      <w:r>
+        <w:rPr>
+          <w:color w:val="0070C0"/>
+        </w:rPr>
+        <w:t xml:space="preserve">) est un langage de présentation de données créé par le W3C (World Wide Web Consortium) en collaboration avec le WHATWG (Web </w:t>
+      </w:r>
+      <w:proofErr w:type="spellStart"/>
+      <w:r>
+        <w:rPr>
+          <w:color w:val="0070C0"/>
+        </w:rPr>
+        <w:t>Hypertext</w:t>
+      </w:r>
+      <w:proofErr w:type="spellEnd"/>
+      <w:r>
+        <w:rPr>
+          <w:color w:val="0070C0"/>
+        </w:rPr>
+        <w:t xml:space="preserve"> Application </w:t>
+      </w:r>
+      <w:proofErr w:type="spellStart"/>
+      <w:r>
+        <w:rPr>
+          <w:color w:val="0070C0"/>
+        </w:rPr>
+        <w:t>Technology</w:t>
+      </w:r>
+      <w:proofErr w:type="spellEnd"/>
+      <w:r>
+        <w:rPr>
+          <w:color w:val="0070C0"/>
+        </w:rPr>
+        <w:t xml:space="preserve"> </w:t>
+      </w:r>
+      <w:proofErr w:type="spellStart"/>
+      <w:r>
+        <w:rPr>
+          <w:color w:val="0070C0"/>
+        </w:rPr>
+        <w:t>Working</w:t>
+      </w:r>
+      <w:proofErr w:type="spellEnd"/>
+      <w:r>
+        <w:rPr>
+          <w:color w:val="0070C0"/>
+        </w:rPr>
+        <w:t xml:space="preserve"> Group) et est un standard utilisé dans la création de sites web.</w:t>
       </w:r>
     </w:p>
     <w:p>
       <w:pPr>
         <w:ind w:firstLine="708"/>
-      </w:pPr>
-      <w:r>
-        <w:t>Le HTML 5 (HyperText Markup Language) est un langage de présentation de données très proche du XML créé par le W3C (World-Wide-Web Consortium) en collaboration avec le WHATWG (Web Hypertext Application Technology Working Group). C’est un standard utilisé dans la création de sites web.</w:t>
-      </w:r>
-    </w:p>
-    <w:p>
+        <w:rPr>
+          <w:color w:val="0070C0"/>
+        </w:rPr>
+      </w:pPr>
+      <w:r>
+        <w:rPr>
+          <w:color w:val="0070C0"/>
+        </w:rPr>
+        <w:t xml:space="preserve">Disponible depuis le 20 Septembre 2012 </w:t>
+      </w:r>
+      <w:r>
+        <w:rPr>
+          <w:color w:val="0070C0"/>
+        </w:rPr>
+        <w:t>sous la licence</w:t>
+      </w:r>
+      <w:r>
+        <w:rPr>
+          <w:color w:val="0070C0"/>
+        </w:rPr>
+        <w:t xml:space="preserve"> "</w:t>
+      </w:r>
+      <w:proofErr w:type="spellStart"/>
+      <w:r>
+        <w:rPr>
+          <w:color w:val="0070C0"/>
+        </w:rPr>
+        <w:t>Creative</w:t>
+      </w:r>
+      <w:proofErr w:type="spellEnd"/>
+      <w:r>
+        <w:rPr>
+          <w:color w:val="0070C0"/>
+        </w:rPr>
+        <w:t xml:space="preserve"> Commons</w:t>
+      </w:r>
+      <w:r>
+        <w:rPr>
+          <w:color w:val="0070C0"/>
+        </w:rPr>
+        <w:t xml:space="preserve"> CC-BY-NC</w:t>
+      </w:r>
+      <w:r>
+        <w:rPr>
+          <w:color w:val="0070C0"/>
+        </w:rPr>
+        <w:t xml:space="preserve">" (Téléchargement libre et gratuit pour une utilisation non commerciale), </w:t>
+      </w:r>
+      <w:proofErr w:type="spellStart"/>
+      <w:r>
+        <w:rPr>
+          <w:color w:val="0070C0"/>
+        </w:rPr>
+        <w:t>cHTeMeLe</w:t>
+      </w:r>
+      <w:proofErr w:type="spellEnd"/>
+      <w:r>
+        <w:rPr>
+          <w:color w:val="0070C0"/>
+        </w:rPr>
+        <w:t xml:space="preserve"> est un jeu de carte</w:t>
+      </w:r>
+      <w:r>
+        <w:rPr>
+          <w:color w:val="0070C0"/>
+        </w:rPr>
+        <w:t>s</w:t>
+      </w:r>
+      <w:r>
+        <w:rPr>
+          <w:color w:val="0070C0"/>
+        </w:rPr>
+        <w:t xml:space="preserve"> dont le but est de créer une page HTML correcte. Les joueurs posent des cartes à tour de rôles afin de construire une page HTML et remporter le plus de point possible.</w:t>
+      </w:r>
+    </w:p>
+    <w:p>
+      <w:pPr>
+        <w:ind w:firstLine="708"/>
+        <w:rPr>
+          <w:color w:val="0070C0"/>
+        </w:rPr>
+      </w:pPr>
+      <w:proofErr w:type="spellStart"/>
+      <w:r>
+        <w:rPr>
+          <w:color w:val="0070C0"/>
+        </w:rPr>
+        <w:t>cHTeMeLe</w:t>
+      </w:r>
+      <w:proofErr w:type="spellEnd"/>
+      <w:r>
+        <w:rPr>
+          <w:color w:val="0070C0"/>
+        </w:rPr>
+        <w:t xml:space="preserve"> est téléchargeable</w:t>
+      </w:r>
+      <w:r>
+        <w:rPr>
+          <w:color w:val="0070C0"/>
+        </w:rPr>
+        <w:t xml:space="preserve"> sous la forme d'un jeu de 112 cartes représentant des balises HTML ainsi que 5 cartes de joueurs à l'image de 5 navigateurs web connus </w:t>
+      </w:r>
+      <w:r>
+        <w:rPr>
+          <w:color w:val="0070C0"/>
+        </w:rPr>
+        <w:t xml:space="preserve">(Chrome, Firefox, </w:t>
+      </w:r>
+      <w:proofErr w:type="spellStart"/>
+      <w:r>
+        <w:rPr>
+          <w:color w:val="0070C0"/>
+        </w:rPr>
+        <w:t>Opera</w:t>
+      </w:r>
+      <w:proofErr w:type="spellEnd"/>
+      <w:r>
+        <w:rPr>
+          <w:color w:val="0070C0"/>
+        </w:rPr>
+        <w:t>, Safari</w:t>
+      </w:r>
+      <w:r>
+        <w:rPr>
+          <w:color w:val="0070C0"/>
+        </w:rPr>
+        <w:t xml:space="preserve"> et Internet Explorer).</w:t>
+      </w:r>
+      <w:r>
+        <w:rPr>
+          <w:color w:val="0070C0"/>
+        </w:rPr>
+        <w:t xml:space="preserve"> Il est aussi vendu au prix de 20€</w:t>
+      </w:r>
+      <w:r>
+        <w:rPr>
+          <w:color w:val="0070C0"/>
+        </w:rPr>
+        <w:t xml:space="preserve"> en version boîte</w:t>
+      </w:r>
+      <w:r>
+        <w:rPr>
+          <w:color w:val="0070C0"/>
+        </w:rPr>
+        <w:t xml:space="preserve"> (ou 15€ pour les étudiants ou professeur).</w:t>
+      </w:r>
+    </w:p>
+    <w:p>
+      <w:pPr>
+        <w:rPr>
+          <w:color w:val="0070C0"/>
+        </w:rPr>
+      </w:pPr>
       <w:r>
         <w:tab/>
-        <w:t>cHTeMeLe est un jeu créé par Olivier Chambon et Pascal Mabille dont le but est de reconstituer une page HTML 5 en collaboration avec les autres joueurs.</w:t>
-      </w:r>
-    </w:p>
-    <w:p>
-      <w:r>
+      </w:r>
+      <w:r>
+        <w:rPr>
+          <w:color w:val="0070C0"/>
+        </w:rPr>
+        <w:t xml:space="preserve">Le projet </w:t>
+      </w:r>
+      <w:proofErr w:type="spellStart"/>
+      <w:r>
+        <w:rPr>
+          <w:color w:val="0070C0"/>
+        </w:rPr>
+        <w:t>cHTeMeLe</w:t>
+      </w:r>
+      <w:proofErr w:type="spellEnd"/>
+      <w:r>
+        <w:rPr>
+          <w:color w:val="0070C0"/>
+        </w:rPr>
+        <w:t xml:space="preserve"> Surface a été créé dans le cadre </w:t>
+      </w:r>
+      <w:r>
+        <w:rPr>
+          <w:color w:val="0070C0"/>
+        </w:rPr>
+        <w:t xml:space="preserve">des projets tuteurés </w:t>
+      </w:r>
+      <w:r>
+        <w:rPr>
+          <w:color w:val="0070C0"/>
+        </w:rPr>
+        <w:t xml:space="preserve">de l’Université D’Auvergne. Le jeu </w:t>
+      </w:r>
+      <w:proofErr w:type="spellStart"/>
+      <w:r>
+        <w:rPr>
+          <w:color w:val="0070C0"/>
+        </w:rPr>
+        <w:t>c</w:t>
+      </w:r>
+      <w:r>
+        <w:rPr>
+          <w:color w:val="0070C0"/>
+        </w:rPr>
+        <w:t>HTeMele</w:t>
+      </w:r>
+      <w:proofErr w:type="spellEnd"/>
+      <w:r>
+        <w:rPr>
+          <w:color w:val="0070C0"/>
+        </w:rPr>
+        <w:t xml:space="preserve"> étant sous licence </w:t>
+      </w:r>
+      <w:proofErr w:type="spellStart"/>
+      <w:r>
+        <w:rPr>
+          <w:color w:val="0070C0"/>
+        </w:rPr>
+        <w:t>Creative</w:t>
+      </w:r>
+      <w:proofErr w:type="spellEnd"/>
+      <w:r>
+        <w:rPr>
+          <w:color w:val="0070C0"/>
+        </w:rPr>
+        <w:t xml:space="preserve"> Commons,</w:t>
+      </w:r>
+      <w:r>
+        <w:rPr>
+          <w:color w:val="0070C0"/>
+        </w:rPr>
+        <w:t xml:space="preserve"> </w:t>
+      </w:r>
+      <w:r>
+        <w:rPr>
+          <w:color w:val="0070C0"/>
+        </w:rPr>
+        <w:t>Adéla</w:t>
+      </w:r>
+      <w:r>
+        <w:rPr>
+          <w:color w:val="0070C0"/>
+        </w:rPr>
+        <w:t>ïde Albouy-</w:t>
+      </w:r>
+      <w:proofErr w:type="spellStart"/>
+      <w:r>
+        <w:rPr>
+          <w:color w:val="0070C0"/>
+        </w:rPr>
+        <w:t>Kissy</w:t>
+      </w:r>
+      <w:proofErr w:type="spellEnd"/>
+      <w:r>
+        <w:rPr>
+          <w:color w:val="0070C0"/>
+        </w:rPr>
+        <w:t xml:space="preserve"> a donc lancé un</w:t>
+      </w:r>
+      <w:r>
+        <w:rPr>
+          <w:color w:val="0070C0"/>
+        </w:rPr>
+        <w:t xml:space="preserve"> projet d'</w:t>
+      </w:r>
+      <w:r>
+        <w:rPr>
+          <w:color w:val="0070C0"/>
+        </w:rPr>
+        <w:t>adaptation du jeu sur une</w:t>
+      </w:r>
+      <w:r>
+        <w:rPr>
+          <w:color w:val="0070C0"/>
+        </w:rPr>
+        <w:t xml:space="preserve"> table tactile.</w:t>
+      </w:r>
+      <w:r>
+        <w:rPr>
+          <w:color w:val="0070C0"/>
+        </w:rPr>
+        <w:t xml:space="preserve"> </w:t>
+      </w:r>
+      <w:r>
+        <w:rPr>
+          <w:color w:val="0070C0"/>
+        </w:rPr>
+        <w:t>Le but était de créer une application fonctionnant sur la table Tactile Samsung SUR40</w:t>
+      </w:r>
+      <w:r>
+        <w:rPr>
+          <w:color w:val="0070C0"/>
+        </w:rPr>
+        <w:t xml:space="preserve"> disponible à l'IUT, mais aussi de façon plus général</w:t>
+      </w:r>
+      <w:r>
+        <w:rPr>
+          <w:color w:val="0070C0"/>
+        </w:rPr>
+        <w:t>e</w:t>
+      </w:r>
+      <w:r>
+        <w:rPr>
+          <w:color w:val="0070C0"/>
+        </w:rPr>
+        <w:t xml:space="preserve"> sur toutes les tables tactiles disposant de</w:t>
+      </w:r>
+      <w:r>
+        <w:rPr>
+          <w:color w:val="0070C0"/>
+        </w:rPr>
+        <w:t xml:space="preserve"> </w:t>
+      </w:r>
+      <w:proofErr w:type="spellStart"/>
+      <w:r>
+        <w:rPr>
+          <w:color w:val="0070C0"/>
+        </w:rPr>
+        <w:t>PixelSense</w:t>
+      </w:r>
+      <w:proofErr w:type="spellEnd"/>
+      <w:r>
+        <w:rPr>
+          <w:color w:val="0070C0"/>
+        </w:rPr>
+        <w:t xml:space="preserve"> et de la capacité à</w:t>
+      </w:r>
+      <w:r>
+        <w:rPr>
+          <w:color w:val="0070C0"/>
+        </w:rPr>
+        <w:t xml:space="preserve"> reconnaitre des Byte tags (Mais nous y reviendrons plus tard)</w:t>
+      </w:r>
+      <w:r>
+        <w:rPr>
+          <w:color w:val="0070C0"/>
+        </w:rPr>
+        <w:t>.</w:t>
+      </w:r>
+    </w:p>
+    <w:p>
+      <w:pPr>
+        <w:rPr>
+          <w:color w:val="0070C0"/>
+        </w:rPr>
+      </w:pPr>
+      <w:r>
+        <w:rPr>
+          <w:color w:val="0070C0"/>
+        </w:rPr>
         <w:tab/>
-      </w:r>
-      <w:r>
-        <w:t>Le proje</w:t>
-      </w:r>
-      <w:r>
-        <w:t xml:space="preserve">t cHTeMeLe Surface a été créé dans le cadre de l’Université D’Auvergne. Le but était </w:t>
-      </w:r>
-      <w:r>
-        <w:t>de créer une application fonctionnant sur la table Tactile Samsung SUR40. Le jeu cHTeMele étant sous licence libre</w:t>
-      </w:r>
-      <w:r>
-        <w:br/>
-        <w:t>Creative-Commons CC-BY-NC, Adélaïde Albouy-Kissy a donc lance alors le projet de l’adaptation de ce jeu sur la table tactile.</w:t>
-      </w:r>
-      <w:r>
-        <w:t xml:space="preserve"> Nous avons choisi de travailler sur ce projet d’une part car il nous permet de développer sur un nouveau périphérique que n’avions jusque-là pas connu, et d’autre part car nous aimons créer des applications ludiques (et même vidéo-ludiques).</w:t>
+        <w:t xml:space="preserve">Le principal intérêt de porter le jeu </w:t>
+      </w:r>
+      <w:proofErr w:type="spellStart"/>
+      <w:r>
+        <w:rPr>
+          <w:color w:val="0070C0"/>
+        </w:rPr>
+        <w:t>cHTeMeLe</w:t>
+      </w:r>
+      <w:proofErr w:type="spellEnd"/>
+      <w:r>
+        <w:rPr>
+          <w:color w:val="0070C0"/>
+        </w:rPr>
+        <w:t xml:space="preserve"> sur une table tactile est de pouvoir avoir un aperçu en temps réel de la page HTML que les joueurs construisent. En effet, dans le jeu initial, les joueurs ne pouvait voir le résultat que si à la fin de la partie, ils rédigent le code dans un fichier HTML et l</w:t>
+      </w:r>
+      <w:r>
+        <w:rPr>
+          <w:color w:val="0070C0"/>
+        </w:rPr>
+        <w:t>e</w:t>
+      </w:r>
+      <w:r>
+        <w:rPr>
+          <w:color w:val="0070C0"/>
+        </w:rPr>
+        <w:t xml:space="preserve"> lance</w:t>
+      </w:r>
+      <w:r>
+        <w:rPr>
+          <w:color w:val="0070C0"/>
+        </w:rPr>
+        <w:t>nt</w:t>
+      </w:r>
+      <w:r>
+        <w:rPr>
+          <w:color w:val="0070C0"/>
+        </w:rPr>
+        <w:t xml:space="preserve"> sur leur navigateur (ce qui est fastidieux, mais qui peut aussi par</w:t>
+      </w:r>
+      <w:r>
+        <w:rPr>
+          <w:color w:val="0070C0"/>
+        </w:rPr>
+        <w:t>aitre compliqué pour le public</w:t>
+      </w:r>
+      <w:r>
+        <w:rPr>
+          <w:color w:val="0070C0"/>
+        </w:rPr>
+        <w:t xml:space="preserve"> visé par le jeu</w:t>
+      </w:r>
+      <w:r>
+        <w:rPr>
+          <w:color w:val="0070C0"/>
+        </w:rPr>
+        <w:t xml:space="preserve"> </w:t>
+      </w:r>
+      <w:r>
+        <w:rPr>
+          <w:color w:val="0070C0"/>
+        </w:rPr>
+        <w:t xml:space="preserve">: les </w:t>
+      </w:r>
+      <w:r>
+        <w:rPr>
+          <w:color w:val="0070C0"/>
+        </w:rPr>
+        <w:t>néophytes</w:t>
+      </w:r>
+      <w:r>
+        <w:rPr>
+          <w:color w:val="0070C0"/>
+        </w:rPr>
+        <w:t xml:space="preserve">). La table tactile apporte aussi un certain confort lors du jeu dans le sens où elle comptera automatiquement les points des joueurs, ainsi que la possibilité aux joueurs d'accéder directement à une documentation personnelle et spécialisée pour </w:t>
+      </w:r>
+      <w:proofErr w:type="spellStart"/>
+      <w:r>
+        <w:rPr>
+          <w:color w:val="0070C0"/>
+        </w:rPr>
+        <w:t>cH</w:t>
+      </w:r>
+      <w:r>
+        <w:rPr>
+          <w:color w:val="0070C0"/>
+        </w:rPr>
+        <w:t>TeMeLe</w:t>
+      </w:r>
+      <w:proofErr w:type="spellEnd"/>
+      <w:r>
+        <w:rPr>
+          <w:color w:val="0070C0"/>
+        </w:rPr>
+        <w:t xml:space="preserve"> afin de pouvoir renseigner</w:t>
+      </w:r>
+      <w:r>
+        <w:rPr>
+          <w:color w:val="0070C0"/>
+        </w:rPr>
+        <w:t xml:space="preserve"> les joueurs lorsqu'ils le désirent.</w:t>
       </w:r>
     </w:p>
     <w:p>
@@ -432,9 +1040,63 @@
       </w:r>
     </w:p>
     <w:p>
+      <w:pPr>
+        <w:rPr>
+          <w:color w:val="0070C0"/>
+        </w:rPr>
+      </w:pPr>
       <w:r>
         <w:tab/>
-        <w:t>Nous étions libres de remodeler le jeu selon nos envies cela dit nous avions certains critères à respecter dans l’application.</w:t>
+      </w:r>
+      <w:r>
+        <w:rPr>
+          <w:color w:val="0070C0"/>
+        </w:rPr>
+        <w:t xml:space="preserve">Pour développer cette édition tactile de </w:t>
+      </w:r>
+      <w:proofErr w:type="spellStart"/>
+      <w:r>
+        <w:rPr>
+          <w:color w:val="0070C0"/>
+        </w:rPr>
+        <w:t>cHTeMeLe</w:t>
+      </w:r>
+      <w:proofErr w:type="spellEnd"/>
+      <w:r>
+        <w:rPr>
+          <w:color w:val="0070C0"/>
+        </w:rPr>
+        <w:t xml:space="preserve">, nous étions libres de remodeler le jeu selon nos envies. </w:t>
+      </w:r>
+      <w:r>
+        <w:rPr>
+          <w:color w:val="0070C0"/>
+        </w:rPr>
+        <w:t>Cependant</w:t>
+      </w:r>
+      <w:r>
+        <w:rPr>
+          <w:color w:val="0070C0"/>
+        </w:rPr>
+        <w:t xml:space="preserve"> nous avions certains critères à respecter dans l’application</w:t>
+      </w:r>
+      <w:r>
+        <w:rPr>
+          <w:color w:val="0070C0"/>
+        </w:rPr>
+        <w:t>, que nous allons vous expliquer</w:t>
+      </w:r>
+      <w:r>
+        <w:rPr>
+          <w:color w:val="0070C0"/>
+        </w:rPr>
+        <w:t xml:space="preserve"> ci-dessous</w:t>
+      </w:r>
+      <w:r>
+        <w:rPr>
+          <w:color w:val="0070C0"/>
+        </w:rPr>
+        <w:t>.</w:t>
       </w:r>
     </w:p>
     <w:p>
@@ -446,16 +1108,56 @@
       </w:r>
     </w:p>
     <w:p>
+      <w:pPr>
+        <w:rPr>
+          <w:color w:val="0070C0"/>
+        </w:rPr>
+      </w:pPr>
       <w:r>
         <w:tab/>
-        <w:t xml:space="preserve">Le jeu se devait de permettre aux joueurs de poser leurs cartes sur la table tactile et que celle-ci les reconnaisse pour agir en conséquence. </w:t>
+      </w:r>
+      <w:r>
+        <w:rPr>
+          <w:color w:val="0070C0"/>
+        </w:rPr>
+        <w:t xml:space="preserve">Le jeu se devait de permettre aux joueurs de poser leurs cartes sur la table tactile et que celle-ci les reconnaisse pour interagir avec. </w:t>
       </w:r>
       <w:r>
         <w:rPr>
           <w:i/>
           <w:color w:val="7F7F7F" w:themeColor="text1" w:themeTint="80"/>
         </w:rPr>
-        <w:t>(Ex : Faire apparaitre des informations supplémentaire autour de la carte, pré-compléter le code HTML en surbrillance, etc)</w:t>
+        <w:t>(Ex : Faire apparaitre des informations supplémentaire</w:t>
+      </w:r>
+      <w:r>
+        <w:rPr>
+          <w:i/>
+          <w:color w:val="7F7F7F" w:themeColor="text1" w:themeTint="80"/>
+        </w:rPr>
+        <w:t>s</w:t>
+      </w:r>
+      <w:r>
+        <w:rPr>
+          <w:i/>
+          <w:color w:val="7F7F7F" w:themeColor="text1" w:themeTint="80"/>
+        </w:rPr>
+        <w:t xml:space="preserve"> autour de la carte, pré-compléter le code HTML en surbrillance, </w:t>
+      </w:r>
+      <w:proofErr w:type="spellStart"/>
+      <w:r>
+        <w:rPr>
+          <w:i/>
+          <w:color w:val="7F7F7F" w:themeColor="text1" w:themeTint="80"/>
+        </w:rPr>
+        <w:t>etc</w:t>
+      </w:r>
+      <w:proofErr w:type="spellEnd"/>
+      <w:r>
+        <w:rPr>
+          <w:i/>
+          <w:color w:val="7F7F7F" w:themeColor="text1" w:themeTint="80"/>
+        </w:rPr>
+        <w:t>)</w:t>
       </w:r>
     </w:p>
     <w:p>
@@ -480,7 +1182,33 @@
     <w:p>
       <w:r>
         <w:tab/>
-        <w:t>Cette option relève du gadget mais fait partie du sujet. L’idée est de proposer aux joueurs plusieurs manières de visualiser ce que donne leur code HTML dans un navigateur. Les sites web utilisent des feuilles de style écrites en CSS (Cascading Style Sheet) associées à leur page HTML pour rendre la page visuellement plus attrayante. cHTeMeLe Surface devait proposer aux joueurs la possibilité de changer à tout moment la feuille de style CSS parmi plusieurs proposées pour changer le style visuel de leur page HTML.</w:t>
+        <w:t>Cette option relève du gadget mais fait partie du sujet. L’idée est de proposer aux joueurs plusieurs manières de visualiser ce que donne leur code HTML dans un navigateur. Les sites web utilisent des feuilles de style écrites en CSS (</w:t>
+      </w:r>
+      <w:proofErr w:type="spellStart"/>
+      <w:r>
+        <w:t>Cascading</w:t>
+      </w:r>
+      <w:proofErr w:type="spellEnd"/>
+      <w:r>
+        <w:t xml:space="preserve"> Style </w:t>
+      </w:r>
+      <w:proofErr w:type="spellStart"/>
+      <w:r>
+        <w:t>Sheet</w:t>
+      </w:r>
+      <w:proofErr w:type="spellEnd"/>
+      <w:r>
+        <w:t xml:space="preserve">) associées à leur page HTML pour rendre la page visuellement plus attrayante. </w:t>
+      </w:r>
+      <w:proofErr w:type="spellStart"/>
+      <w:proofErr w:type="gramStart"/>
+      <w:r>
+        <w:t>cHTeMeLe</w:t>
+      </w:r>
+      <w:proofErr w:type="spellEnd"/>
+      <w:proofErr w:type="gramEnd"/>
+      <w:r>
+        <w:t xml:space="preserve"> Surface devait proposer aux joueurs la possibilité de changer à tout moment la feuille de style CSS parmi plusieurs proposées pour changer le style visuel de leur page HTML.</w:t>
       </w:r>
     </w:p>
     <w:p>
@@ -494,7 +1222,16 @@
     <w:p>
       <w:r>
         <w:tab/>
-        <w:t>cHTeMeLe étant un jeu à but éducatif, il fallait qu’il détecte les erreurs dans le code créé par les joueurs ou qu’il les empêche de les faire.</w:t>
+      </w:r>
+      <w:proofErr w:type="spellStart"/>
+      <w:proofErr w:type="gramStart"/>
+      <w:r>
+        <w:t>cHTeMeLe</w:t>
+      </w:r>
+      <w:proofErr w:type="spellEnd"/>
+      <w:proofErr w:type="gramEnd"/>
+      <w:r>
+        <w:t xml:space="preserve"> étant un jeu à but éducatif, il fallait qu’il détecte les erreurs dans le code créé par les joueurs ou qu’il les empêche de les faire.</w:t>
       </w:r>
     </w:p>
     <w:p>
@@ -539,7 +1276,29 @@
           <w:szCs w:val="20"/>
           <w:lang w:eastAsia="fr-FR"/>
         </w:rPr>
-        <w:t>&lt;html&gt;</w:t>
+        <w:t>&lt;</w:t>
+      </w:r>
+      <w:proofErr w:type="gramStart"/>
+      <w:r>
+        <w:rPr>
+          <w:rFonts w:ascii="Courier New" w:eastAsia="Times New Roman" w:hAnsi="Courier New" w:cs="Courier New"/>
+          <w:color w:val="0000FF"/>
+          <w:sz w:val="20"/>
+          <w:szCs w:val="20"/>
+          <w:lang w:eastAsia="fr-FR"/>
+        </w:rPr>
+        <w:t>html</w:t>
+      </w:r>
+      <w:proofErr w:type="gramEnd"/>
+      <w:r>
+        <w:rPr>
+          <w:rFonts w:ascii="Courier New" w:eastAsia="Times New Roman" w:hAnsi="Courier New" w:cs="Courier New"/>
+          <w:color w:val="0000FF"/>
+          <w:sz w:val="20"/>
+          <w:szCs w:val="20"/>
+          <w:lang w:eastAsia="fr-FR"/>
+        </w:rPr>
+        <w:t>&gt;</w:t>
       </w:r>
     </w:p>
     <w:p>
@@ -579,7 +1338,31 @@
           <w:szCs w:val="20"/>
           <w:lang w:eastAsia="fr-FR"/>
         </w:rPr>
-        <w:t>&lt;head&gt;</w:t>
+        <w:t>&lt;</w:t>
+      </w:r>
+      <w:proofErr w:type="spellStart"/>
+      <w:proofErr w:type="gramStart"/>
+      <w:r>
+        <w:rPr>
+          <w:rFonts w:ascii="Courier New" w:eastAsia="Times New Roman" w:hAnsi="Courier New" w:cs="Courier New"/>
+          <w:color w:val="0000FF"/>
+          <w:sz w:val="20"/>
+          <w:szCs w:val="20"/>
+          <w:lang w:eastAsia="fr-FR"/>
+        </w:rPr>
+        <w:t>head</w:t>
+      </w:r>
+      <w:proofErr w:type="spellEnd"/>
+      <w:proofErr w:type="gramEnd"/>
+      <w:r>
+        <w:rPr>
+          <w:rFonts w:ascii="Courier New" w:eastAsia="Times New Roman" w:hAnsi="Courier New" w:cs="Courier New"/>
+          <w:color w:val="0000FF"/>
+          <w:sz w:val="20"/>
+          <w:szCs w:val="20"/>
+          <w:lang w:eastAsia="fr-FR"/>
+        </w:rPr>
+        <w:t>&gt;</w:t>
       </w:r>
     </w:p>
     <w:p>
@@ -619,8 +1402,32 @@
           <w:szCs w:val="20"/>
           <w:lang w:eastAsia="fr-FR"/>
         </w:rPr>
-        <w:t>&lt;title&gt;</w:t>
-      </w:r>
+        <w:t>&lt;</w:t>
+      </w:r>
+      <w:proofErr w:type="spellStart"/>
+      <w:proofErr w:type="gramStart"/>
+      <w:r>
+        <w:rPr>
+          <w:rFonts w:ascii="Courier New" w:eastAsia="Times New Roman" w:hAnsi="Courier New" w:cs="Courier New"/>
+          <w:color w:val="0000FF"/>
+          <w:sz w:val="20"/>
+          <w:szCs w:val="20"/>
+          <w:lang w:eastAsia="fr-FR"/>
+        </w:rPr>
+        <w:t>title</w:t>
+      </w:r>
+      <w:proofErr w:type="spellEnd"/>
+      <w:r>
+        <w:rPr>
+          <w:rFonts w:ascii="Courier New" w:eastAsia="Times New Roman" w:hAnsi="Courier New" w:cs="Courier New"/>
+          <w:color w:val="0000FF"/>
+          <w:sz w:val="20"/>
+          <w:szCs w:val="20"/>
+          <w:lang w:eastAsia="fr-FR"/>
+        </w:rPr>
+        <w:t>&gt;</w:t>
+      </w:r>
+      <w:proofErr w:type="gramEnd"/>
       <w:r>
         <w:rPr>
           <w:rFonts w:ascii="Courier New" w:eastAsia="Times New Roman" w:hAnsi="Courier New" w:cs="Courier New"/>
@@ -641,7 +1448,29 @@
           <w:szCs w:val="20"/>
           <w:lang w:eastAsia="fr-FR"/>
         </w:rPr>
-        <w:t>&lt;/title&gt;</w:t>
+        <w:t>&lt;/</w:t>
+      </w:r>
+      <w:proofErr w:type="spellStart"/>
+      <w:r>
+        <w:rPr>
+          <w:rFonts w:ascii="Courier New" w:eastAsia="Times New Roman" w:hAnsi="Courier New" w:cs="Courier New"/>
+          <w:color w:val="0000FF"/>
+          <w:sz w:val="20"/>
+          <w:szCs w:val="20"/>
+          <w:lang w:eastAsia="fr-FR"/>
+        </w:rPr>
+        <w:t>title</w:t>
+      </w:r>
+      <w:proofErr w:type="spellEnd"/>
+      <w:r>
+        <w:rPr>
+          <w:rFonts w:ascii="Courier New" w:eastAsia="Times New Roman" w:hAnsi="Courier New" w:cs="Courier New"/>
+          <w:color w:val="0000FF"/>
+          <w:sz w:val="20"/>
+          <w:szCs w:val="20"/>
+          <w:lang w:eastAsia="fr-FR"/>
+        </w:rPr>
+        <w:t>&gt;</w:t>
       </w:r>
     </w:p>
     <w:p>
@@ -681,7 +1510,31 @@
           <w:szCs w:val="20"/>
           <w:lang w:eastAsia="fr-FR"/>
         </w:rPr>
-        <w:t>&lt;/head&gt;</w:t>
+        <w:t>&lt;/</w:t>
+      </w:r>
+      <w:proofErr w:type="spellStart"/>
+      <w:proofErr w:type="gramStart"/>
+      <w:r>
+        <w:rPr>
+          <w:rFonts w:ascii="Courier New" w:eastAsia="Times New Roman" w:hAnsi="Courier New" w:cs="Courier New"/>
+          <w:color w:val="0000FF"/>
+          <w:sz w:val="20"/>
+          <w:szCs w:val="20"/>
+          <w:lang w:eastAsia="fr-FR"/>
+        </w:rPr>
+        <w:t>head</w:t>
+      </w:r>
+      <w:proofErr w:type="spellEnd"/>
+      <w:proofErr w:type="gramEnd"/>
+      <w:r>
+        <w:rPr>
+          <w:rFonts w:ascii="Courier New" w:eastAsia="Times New Roman" w:hAnsi="Courier New" w:cs="Courier New"/>
+          <w:color w:val="0000FF"/>
+          <w:sz w:val="20"/>
+          <w:szCs w:val="20"/>
+          <w:lang w:eastAsia="fr-FR"/>
+        </w:rPr>
+        <w:t>&gt;</w:t>
       </w:r>
     </w:p>
     <w:p>
@@ -721,7 +1574,29 @@
           <w:szCs w:val="20"/>
           <w:lang w:eastAsia="fr-FR"/>
         </w:rPr>
-        <w:t>&lt;body&gt;</w:t>
+        <w:t>&lt;</w:t>
+      </w:r>
+      <w:proofErr w:type="gramStart"/>
+      <w:r>
+        <w:rPr>
+          <w:rFonts w:ascii="Courier New" w:eastAsia="Times New Roman" w:hAnsi="Courier New" w:cs="Courier New"/>
+          <w:color w:val="0000FF"/>
+          <w:sz w:val="20"/>
+          <w:szCs w:val="20"/>
+          <w:lang w:eastAsia="fr-FR"/>
+        </w:rPr>
+        <w:t>body</w:t>
+      </w:r>
+      <w:proofErr w:type="gramEnd"/>
+      <w:r>
+        <w:rPr>
+          <w:rFonts w:ascii="Courier New" w:eastAsia="Times New Roman" w:hAnsi="Courier New" w:cs="Courier New"/>
+          <w:color w:val="0000FF"/>
+          <w:sz w:val="20"/>
+          <w:szCs w:val="20"/>
+          <w:lang w:eastAsia="fr-FR"/>
+        </w:rPr>
+        <w:t>&gt;</w:t>
       </w:r>
     </w:p>
     <w:p>
@@ -773,7 +1648,20 @@
           <w:szCs w:val="20"/>
           <w:lang w:eastAsia="fr-FR"/>
         </w:rPr>
-        <w:t>Ceci est une balise sur une ligne.</w:t>
+        <w:t>Ceci est une balise sur une ligne</w:t>
+      </w:r>
+      <w:proofErr w:type="gramStart"/>
+      <w:r>
+        <w:rPr>
+          <w:rFonts w:ascii="Courier New" w:eastAsia="Times New Roman" w:hAnsi="Courier New" w:cs="Courier New"/>
+          <w:b/>
+          <w:bCs/>
+          <w:color w:val="000000"/>
+          <w:sz w:val="20"/>
+          <w:szCs w:val="20"/>
+          <w:lang w:eastAsia="fr-FR"/>
+        </w:rPr>
+        <w:t>.</w:t>
       </w:r>
       <w:r>
         <w:rPr>
@@ -783,7 +1671,18 @@
           <w:szCs w:val="20"/>
           <w:lang w:eastAsia="fr-FR"/>
         </w:rPr>
-        <w:t>&lt;/h1&gt;</w:t>
+        <w:t>&lt;</w:t>
+      </w:r>
+      <w:proofErr w:type="gramEnd"/>
+      <w:r>
+        <w:rPr>
+          <w:rFonts w:ascii="Courier New" w:eastAsia="Times New Roman" w:hAnsi="Courier New" w:cs="Courier New"/>
+          <w:color w:val="0000FF"/>
+          <w:sz w:val="20"/>
+          <w:szCs w:val="20"/>
+          <w:lang w:eastAsia="fr-FR"/>
+        </w:rPr>
+        <w:t>/h1&gt;</w:t>
       </w:r>
     </w:p>
     <w:p>
@@ -853,7 +1752,20 @@
           <w:szCs w:val="20"/>
           <w:lang w:eastAsia="fr-FR"/>
         </w:rPr>
-        <w:t xml:space="preserve">            Ceci est une balise sur plusieurs lignes.</w:t>
+        <w:t xml:space="preserve">            Ceci est une balise sur plusieurs lignes</w:t>
+      </w:r>
+      <w:proofErr w:type="gramStart"/>
+      <w:r>
+        <w:rPr>
+          <w:rFonts w:ascii="Courier New" w:eastAsia="Times New Roman" w:hAnsi="Courier New" w:cs="Courier New"/>
+          <w:b/>
+          <w:bCs/>
+          <w:color w:val="000000"/>
+          <w:sz w:val="20"/>
+          <w:szCs w:val="20"/>
+          <w:lang w:eastAsia="fr-FR"/>
+        </w:rPr>
+        <w:t>.</w:t>
       </w:r>
       <w:r>
         <w:rPr>
@@ -863,7 +1775,30 @@
           <w:szCs w:val="20"/>
           <w:lang w:eastAsia="fr-FR"/>
         </w:rPr>
-        <w:t>&lt;br/&gt;</w:t>
+        <w:t>&lt;</w:t>
+      </w:r>
+      <w:proofErr w:type="spellStart"/>
+      <w:proofErr w:type="gramEnd"/>
+      <w:r>
+        <w:rPr>
+          <w:rFonts w:ascii="Courier New" w:eastAsia="Times New Roman" w:hAnsi="Courier New" w:cs="Courier New"/>
+          <w:color w:val="0000FF"/>
+          <w:sz w:val="20"/>
+          <w:szCs w:val="20"/>
+          <w:lang w:eastAsia="fr-FR"/>
+        </w:rPr>
+        <w:t>br</w:t>
+      </w:r>
+      <w:proofErr w:type="spellEnd"/>
+      <w:r>
+        <w:rPr>
+          <w:rFonts w:ascii="Courier New" w:eastAsia="Times New Roman" w:hAnsi="Courier New" w:cs="Courier New"/>
+          <w:color w:val="0000FF"/>
+          <w:sz w:val="20"/>
+          <w:szCs w:val="20"/>
+          <w:lang w:eastAsia="fr-FR"/>
+        </w:rPr>
+        <w:t>/&gt;</w:t>
       </w:r>
     </w:p>
     <w:p>
@@ -923,8 +1858,9 @@
           <w:szCs w:val="20"/>
           <w:lang w:eastAsia="fr-FR"/>
         </w:rPr>
-        <w:t xml:space="preserve">            retours à</w:t>
-      </w:r>
+        <w:t xml:space="preserve">            </w:t>
+      </w:r>
+      <w:proofErr w:type="gramStart"/>
       <w:r>
         <w:rPr>
           <w:rFonts w:ascii="Courier New" w:eastAsia="Times New Roman" w:hAnsi="Courier New" w:cs="Courier New"/>
@@ -935,18 +1871,9 @@
           <w:szCs w:val="20"/>
           <w:lang w:eastAsia="fr-FR"/>
         </w:rPr>
-        <w:t xml:space="preserve"> ligne </w:t>
-      </w:r>
-      <w:r>
-        <w:rPr>
-          <w:rFonts w:ascii="Courier New" w:eastAsia="Times New Roman" w:hAnsi="Courier New" w:cs="Courier New"/>
-          <w:color w:val="0000FF"/>
-          <w:sz w:val="20"/>
-          <w:szCs w:val="20"/>
-          <w:lang w:eastAsia="fr-FR"/>
-        </w:rPr>
-        <w:t>&lt;em&gt;</w:t>
-      </w:r>
+        <w:t>retours</w:t>
+      </w:r>
+      <w:proofErr w:type="gramEnd"/>
       <w:r>
         <w:rPr>
           <w:rFonts w:ascii="Courier New" w:eastAsia="Times New Roman" w:hAnsi="Courier New" w:cs="Courier New"/>
@@ -957,6 +1884,62 @@
           <w:szCs w:val="20"/>
           <w:lang w:eastAsia="fr-FR"/>
         </w:rPr>
+        <w:t xml:space="preserve"> à</w:t>
+      </w:r>
+      <w:r>
+        <w:rPr>
+          <w:rFonts w:ascii="Courier New" w:eastAsia="Times New Roman" w:hAnsi="Courier New" w:cs="Courier New"/>
+          <w:b/>
+          <w:bCs/>
+          <w:color w:val="000000"/>
+          <w:sz w:val="20"/>
+          <w:szCs w:val="20"/>
+          <w:lang w:eastAsia="fr-FR"/>
+        </w:rPr>
+        <w:t xml:space="preserve"> ligne </w:t>
+      </w:r>
+      <w:r>
+        <w:rPr>
+          <w:rFonts w:ascii="Courier New" w:eastAsia="Times New Roman" w:hAnsi="Courier New" w:cs="Courier New"/>
+          <w:color w:val="0000FF"/>
+          <w:sz w:val="20"/>
+          <w:szCs w:val="20"/>
+          <w:lang w:eastAsia="fr-FR"/>
+        </w:rPr>
+        <w:t>&lt;</w:t>
+      </w:r>
+      <w:proofErr w:type="spellStart"/>
+      <w:r>
+        <w:rPr>
+          <w:rFonts w:ascii="Courier New" w:eastAsia="Times New Roman" w:hAnsi="Courier New" w:cs="Courier New"/>
+          <w:color w:val="0000FF"/>
+          <w:sz w:val="20"/>
+          <w:szCs w:val="20"/>
+          <w:lang w:eastAsia="fr-FR"/>
+        </w:rPr>
+        <w:t>em</w:t>
+      </w:r>
+      <w:proofErr w:type="spellEnd"/>
+      <w:r>
+        <w:rPr>
+          <w:rFonts w:ascii="Courier New" w:eastAsia="Times New Roman" w:hAnsi="Courier New" w:cs="Courier New"/>
+          <w:color w:val="0000FF"/>
+          <w:sz w:val="20"/>
+          <w:szCs w:val="20"/>
+          <w:lang w:eastAsia="fr-FR"/>
+        </w:rPr>
+        <w:t>&gt;</w:t>
+      </w:r>
+      <w:r>
+        <w:rPr>
+          <w:rFonts w:ascii="Courier New" w:eastAsia="Times New Roman" w:hAnsi="Courier New" w:cs="Courier New"/>
+          <w:b/>
+          <w:bCs/>
+          <w:color w:val="000000"/>
+          <w:sz w:val="20"/>
+          <w:szCs w:val="20"/>
+          <w:lang w:eastAsia="fr-FR"/>
+        </w:rPr>
         <w:t>comme celle-ci</w:t>
       </w:r>
       <w:r>
@@ -967,7 +1950,29 @@
           <w:szCs w:val="20"/>
           <w:lang w:eastAsia="fr-FR"/>
         </w:rPr>
-        <w:t>&lt;/em&gt;</w:t>
+        <w:t>&lt;/</w:t>
+      </w:r>
+      <w:proofErr w:type="spellStart"/>
+      <w:r>
+        <w:rPr>
+          <w:rFonts w:ascii="Courier New" w:eastAsia="Times New Roman" w:hAnsi="Courier New" w:cs="Courier New"/>
+          <w:color w:val="0000FF"/>
+          <w:sz w:val="20"/>
+          <w:szCs w:val="20"/>
+          <w:lang w:eastAsia="fr-FR"/>
+        </w:rPr>
+        <w:t>em</w:t>
+      </w:r>
+      <w:proofErr w:type="spellEnd"/>
+      <w:r>
+        <w:rPr>
+          <w:rFonts w:ascii="Courier New" w:eastAsia="Times New Roman" w:hAnsi="Courier New" w:cs="Courier New"/>
+          <w:color w:val="0000FF"/>
+          <w:sz w:val="20"/>
+          <w:szCs w:val="20"/>
+          <w:lang w:eastAsia="fr-FR"/>
+        </w:rPr>
+        <w:t>&gt;</w:t>
       </w:r>
       <w:r>
         <w:rPr>
@@ -1059,7 +2064,29 @@
           <w:szCs w:val="20"/>
           <w:lang w:eastAsia="fr-FR"/>
         </w:rPr>
-        <w:t>&lt;div&gt;</w:t>
+        <w:t>&lt;</w:t>
+      </w:r>
+      <w:proofErr w:type="gramStart"/>
+      <w:r>
+        <w:rPr>
+          <w:rFonts w:ascii="Courier New" w:eastAsia="Times New Roman" w:hAnsi="Courier New" w:cs="Courier New"/>
+          <w:color w:val="0000FF"/>
+          <w:sz w:val="20"/>
+          <w:szCs w:val="20"/>
+          <w:lang w:eastAsia="fr-FR"/>
+        </w:rPr>
+        <w:t>div</w:t>
+      </w:r>
+      <w:proofErr w:type="gramEnd"/>
+      <w:r>
+        <w:rPr>
+          <w:rFonts w:ascii="Courier New" w:eastAsia="Times New Roman" w:hAnsi="Courier New" w:cs="Courier New"/>
+          <w:color w:val="0000FF"/>
+          <w:sz w:val="20"/>
+          <w:szCs w:val="20"/>
+          <w:lang w:eastAsia="fr-FR"/>
+        </w:rPr>
+        <w:t>&gt;</w:t>
       </w:r>
     </w:p>
     <w:p>
@@ -1161,7 +2188,29 @@
           <w:szCs w:val="20"/>
           <w:lang w:eastAsia="fr-FR"/>
         </w:rPr>
-        <w:t>&lt;/div&gt;</w:t>
+        <w:t>&lt;/</w:t>
+      </w:r>
+      <w:proofErr w:type="gramStart"/>
+      <w:r>
+        <w:rPr>
+          <w:rFonts w:ascii="Courier New" w:eastAsia="Times New Roman" w:hAnsi="Courier New" w:cs="Courier New"/>
+          <w:color w:val="0000FF"/>
+          <w:sz w:val="20"/>
+          <w:szCs w:val="20"/>
+          <w:lang w:eastAsia="fr-FR"/>
+        </w:rPr>
+        <w:t>div</w:t>
+      </w:r>
+      <w:proofErr w:type="gramEnd"/>
+      <w:r>
+        <w:rPr>
+          <w:rFonts w:ascii="Courier New" w:eastAsia="Times New Roman" w:hAnsi="Courier New" w:cs="Courier New"/>
+          <w:color w:val="0000FF"/>
+          <w:sz w:val="20"/>
+          <w:szCs w:val="20"/>
+          <w:lang w:eastAsia="fr-FR"/>
+        </w:rPr>
+        <w:t>&gt;</w:t>
       </w:r>
     </w:p>
     <w:p>
@@ -1201,7 +2250,29 @@
           <w:szCs w:val="20"/>
           <w:lang w:eastAsia="fr-FR"/>
         </w:rPr>
-        <w:t>&lt;/body&gt;</w:t>
+        <w:t>&lt;/</w:t>
+      </w:r>
+      <w:proofErr w:type="gramStart"/>
+      <w:r>
+        <w:rPr>
+          <w:rFonts w:ascii="Courier New" w:eastAsia="Times New Roman" w:hAnsi="Courier New" w:cs="Courier New"/>
+          <w:color w:val="0000FF"/>
+          <w:sz w:val="20"/>
+          <w:szCs w:val="20"/>
+          <w:lang w:eastAsia="fr-FR"/>
+        </w:rPr>
+        <w:t>body</w:t>
+      </w:r>
+      <w:proofErr w:type="gramEnd"/>
+      <w:r>
+        <w:rPr>
+          <w:rFonts w:ascii="Courier New" w:eastAsia="Times New Roman" w:hAnsi="Courier New" w:cs="Courier New"/>
+          <w:color w:val="0000FF"/>
+          <w:sz w:val="20"/>
+          <w:szCs w:val="20"/>
+          <w:lang w:eastAsia="fr-FR"/>
+        </w:rPr>
+        <w:t>&gt;</w:t>
       </w:r>
     </w:p>
     <w:p>
@@ -1226,7 +2297,29 @@
           <w:szCs w:val="20"/>
           <w:lang w:eastAsia="fr-FR"/>
         </w:rPr>
-        <w:t>&lt;/html&gt;</w:t>
+        <w:t>&lt;/</w:t>
+      </w:r>
+      <w:proofErr w:type="gramStart"/>
+      <w:r>
+        <w:rPr>
+          <w:rFonts w:ascii="Courier New" w:eastAsia="Times New Roman" w:hAnsi="Courier New" w:cs="Courier New"/>
+          <w:color w:val="0000FF"/>
+          <w:sz w:val="20"/>
+          <w:szCs w:val="20"/>
+          <w:lang w:eastAsia="fr-FR"/>
+        </w:rPr>
+        <w:t>html</w:t>
+      </w:r>
+      <w:proofErr w:type="gramEnd"/>
+      <w:r>
+        <w:rPr>
+          <w:rFonts w:ascii="Courier New" w:eastAsia="Times New Roman" w:hAnsi="Courier New" w:cs="Courier New"/>
+          <w:color w:val="0000FF"/>
+          <w:sz w:val="20"/>
+          <w:szCs w:val="20"/>
+          <w:lang w:eastAsia="fr-FR"/>
+        </w:rPr>
+        <w:t>&gt;</w:t>
       </w:r>
     </w:p>
     <w:p>
@@ -1309,7 +2402,23 @@
           <w:i/>
           <w:color w:val="7F7F7F" w:themeColor="text1" w:themeTint="80"/>
         </w:rPr>
-        <w:t>(Ex : &lt;h1&gt;, &lt;h2&gt;, &lt;title&gt;, etc.)</w:t>
+        <w:t>(Ex : &lt;h1&gt;, &lt;h2&gt;, &lt;</w:t>
+      </w:r>
+      <w:proofErr w:type="spellStart"/>
+      <w:r>
+        <w:rPr>
+          <w:i/>
+          <w:color w:val="7F7F7F" w:themeColor="text1" w:themeTint="80"/>
+        </w:rPr>
+        <w:t>title</w:t>
+      </w:r>
+      <w:proofErr w:type="spellEnd"/>
+      <w:r>
+        <w:rPr>
+          <w:i/>
+          <w:color w:val="7F7F7F" w:themeColor="text1" w:themeTint="80"/>
+        </w:rPr>
+        <w:t>&gt;, etc.)</w:t>
       </w:r>
     </w:p>
     <w:p>
@@ -1324,7 +2433,23 @@
         </w:rPr>
       </w:pPr>
       <w:r>
-        <w:t>Les éléments inline : l’élément est situé dans un autre élément non-inline. Il n’engendre aucun retour à la ligne.</w:t>
+        <w:t xml:space="preserve">Les éléments </w:t>
+      </w:r>
+      <w:proofErr w:type="spellStart"/>
+      <w:r>
+        <w:t>inline</w:t>
+      </w:r>
+      <w:proofErr w:type="spellEnd"/>
+      <w:r>
+        <w:t> : l’élément est situé dans un autre élément non-</w:t>
+      </w:r>
+      <w:proofErr w:type="spellStart"/>
+      <w:r>
+        <w:t>inline</w:t>
+      </w:r>
+      <w:proofErr w:type="spellEnd"/>
+      <w:r>
+        <w:t>. Il n’engendre aucun retour à la ligne.</w:t>
       </w:r>
       <w:r>
         <w:br/>
@@ -1334,28 +2459,76 @@
           <w:i/>
           <w:color w:val="7F7F7F" w:themeColor="text1" w:themeTint="80"/>
         </w:rPr>
-        <w:t>(Ex : &lt;em&gt;, &lt;br&gt;, &lt;strong&gt;, etc.)</w:t>
-      </w:r>
-    </w:p>
-    <w:p>
-      <w:pPr>
+        <w:t>(Ex : &lt;</w:t>
+      </w:r>
+      <w:proofErr w:type="spellStart"/>
+      <w:r>
         <w:rPr>
           <w:i/>
           <w:color w:val="7F7F7F" w:themeColor="text1" w:themeTint="80"/>
         </w:rPr>
-      </w:pPr>
+        <w:t>em</w:t>
+      </w:r>
+      <w:proofErr w:type="spellEnd"/>
       <w:r>
         <w:rPr>
           <w:i/>
           <w:color w:val="7F7F7F" w:themeColor="text1" w:themeTint="80"/>
         </w:rPr>
-        <w:t>Un élément html est composé d’une ou deux balises (une ouvrante, et souvent une seconde fermante), ainsi que d’un contenu qui peut être du texte et/ou d’autres éléments html.</w:t>
-      </w:r>
+        <w:t>&gt;, &lt;</w:t>
+      </w:r>
+      <w:proofErr w:type="spellStart"/>
       <w:r>
         <w:rPr>
           <w:i/>
           <w:color w:val="7F7F7F" w:themeColor="text1" w:themeTint="80"/>
         </w:rPr>
+        <w:t>br</w:t>
+      </w:r>
+      <w:proofErr w:type="spellEnd"/>
+      <w:r>
+        <w:rPr>
+          <w:i/>
+          <w:color w:val="7F7F7F" w:themeColor="text1" w:themeTint="80"/>
+        </w:rPr>
+        <w:t>&gt;, &lt;</w:t>
+      </w:r>
+      <w:proofErr w:type="spellStart"/>
+      <w:r>
+        <w:rPr>
+          <w:i/>
+          <w:color w:val="7F7F7F" w:themeColor="text1" w:themeTint="80"/>
+        </w:rPr>
+        <w:t>strong</w:t>
+      </w:r>
+      <w:proofErr w:type="spellEnd"/>
+      <w:r>
+        <w:rPr>
+          <w:i/>
+          <w:color w:val="7F7F7F" w:themeColor="text1" w:themeTint="80"/>
+        </w:rPr>
+        <w:t>&gt;, etc.)</w:t>
+      </w:r>
+    </w:p>
+    <w:p>
+      <w:pPr>
+        <w:rPr>
+          <w:i/>
+          <w:color w:val="7F7F7F" w:themeColor="text1" w:themeTint="80"/>
+        </w:rPr>
+      </w:pPr>
+      <w:r>
+        <w:rPr>
+          <w:i/>
+          <w:color w:val="7F7F7F" w:themeColor="text1" w:themeTint="80"/>
+        </w:rPr>
+        <w:t>Un élément html est composé d’une ou deux balises (une ouvrante, et souvent une seconde fermante), ainsi que d’un contenu qui peut être du texte et/ou d’autres éléments html.</w:t>
+      </w:r>
+      <w:r>
+        <w:rPr>
+          <w:i/>
+          <w:color w:val="7F7F7F" w:themeColor="text1" w:themeTint="80"/>
+        </w:rPr>
         <w:br w:type="page"/>
       </w:r>
     </w:p>
@@ -1381,12 +2554,29 @@
         <w:ind w:firstLine="708"/>
       </w:pPr>
       <w:r>
-        <w:t>À partir de cet énoncé nous avons imaginé notre version du jeu cHTeMeLe. Nous avons réécrit les règles pour qu’elles soient le plus simple possible à prendre en main.</w:t>
-      </w:r>
-    </w:p>
-    <w:p>
-      <w:r>
-        <w:t>De plus, dans le jeu original sont présentes de nombreuses cartes « Action » permettant d’entraver la progression de ses adversaires ou de faciliter la nôtre. Beaucoup d’entre elles étaient trop complexes ou trop puissantes. Par exemple l’une d’entre demandait aux joueurs de recommencer la partie en conservant le score actuel des joueurs.</w:t>
+        <w:t xml:space="preserve">À partir de cet énoncé nous avons imaginé notre version du jeu </w:t>
+      </w:r>
+      <w:proofErr w:type="spellStart"/>
+      <w:r>
+        <w:t>cHTeMeLe</w:t>
+      </w:r>
+      <w:proofErr w:type="spellEnd"/>
+      <w:r>
+        <w:t>. Nous avons réécrit les règles pour qu’elles soient le plus simple possible à prendre en main.</w:t>
+      </w:r>
+    </w:p>
+    <w:p>
+      <w:pPr>
+        <w:ind w:firstLine="708"/>
+      </w:pPr>
+      <w:r>
+        <w:t>De plus, dans le jeu original sont présentes de nombreuses cartes « Action » permettant d’entraver la progression de ses adversaires ou de faciliter la nôtre. Beaucoup d’entre elles étaient trop complexes ou trop puissantes. Par exemple l’une d’entre</w:t>
+      </w:r>
+      <w:r>
+        <w:t xml:space="preserve"> elles</w:t>
+      </w:r>
+      <w:r>
+        <w:t xml:space="preserve"> demandait aux joueurs de recommencer la partie en conservant le score actuel des joueurs.</w:t>
       </w:r>
     </w:p>
     <w:p>
@@ -1419,6 +2609,9 @@
       </w:r>
     </w:p>
     <w:p>
+      <w:pPr>
+        <w:ind w:firstLine="708"/>
+      </w:pPr>
       <w:r>
         <w:t xml:space="preserve">Nous avons décidé de retirer cette carte du jeu et rendre le système de score moins chaotique. En effet quand un joueur posait une carte Balise fermante (&lt;/balise&gt;), il était gratifié d’un nombre de points en fonction du contenu de la balise. </w:t>
       </w:r>
@@ -1445,11 +2638,17 @@
       </w:r>
     </w:p>
     <w:p>
+      <w:pPr>
+        <w:ind w:firstLine="708"/>
+      </w:pPr>
       <w:r>
         <w:t>Le nouveau système de score ne récompense plus la fermeture d’un élément html que par un nombre de points fixe, égal au nombre de points qu’octroie la pose de la balise ouvrante de l’élément html.</w:t>
       </w:r>
     </w:p>
     <w:p>
+      <w:pPr>
+        <w:ind w:firstLine="708"/>
+      </w:pPr>
       <w:r>
         <w:t>Du coup, il fallait réfléchir à de nouvelles conditions de fin de partie. Les règles originales stipulent que la 10</w:t>
       </w:r>
@@ -1477,7 +2676,12 @@
         <w:t>N</w:t>
       </w:r>
       <w:r>
-        <w:t>ous avons légèrement changé la liste des balises html que le jeu proposait. Cela dit certains éléments html ne peuvent être posés qu’à l’intérieur de certains autres et les rendent très difficiles à jouer. C’est pour cette raison que le jeu ne propose pas de créer des listes et des tableaux.</w:t>
+        <w:t xml:space="preserve">ous avons légèrement </w:t>
+      </w:r>
+      <w:bookmarkStart w:id="0" w:name="_GoBack"/>
+      <w:bookmarkEnd w:id="0"/>
+      <w:r>
+        <w:t>changé la liste des balises html que le jeu proposait. Cela dit certains éléments html ne peuvent être posés qu’à l’intérieur de certains autres et les rendent très difficiles à jouer. C’est pour cette raison que le jeu ne propose pas de créer des listes et des tableaux.</w:t>
       </w:r>
       <w:r>
         <w:t xml:space="preserve"> Cela dit, certaines cartes restent plus difficiles à jouer, notamment certaines cartes attributs </w:t>
@@ -1487,7 +2691,55 @@
           <w:i/>
           <w:color w:val="7F7F7F" w:themeColor="text1" w:themeTint="80"/>
         </w:rPr>
-        <w:t>(src, href, title)</w:t>
+        <w:t>(</w:t>
+      </w:r>
+      <w:proofErr w:type="spellStart"/>
+      <w:r>
+        <w:rPr>
+          <w:i/>
+          <w:color w:val="7F7F7F" w:themeColor="text1" w:themeTint="80"/>
+        </w:rPr>
+        <w:t>src</w:t>
+      </w:r>
+      <w:proofErr w:type="spellEnd"/>
+      <w:r>
+        <w:rPr>
+          <w:i/>
+          <w:color w:val="7F7F7F" w:themeColor="text1" w:themeTint="80"/>
+        </w:rPr>
+        <w:t xml:space="preserve">, </w:t>
+      </w:r>
+      <w:proofErr w:type="spellStart"/>
+      <w:r>
+        <w:rPr>
+          <w:i/>
+          <w:color w:val="7F7F7F" w:themeColor="text1" w:themeTint="80"/>
+        </w:rPr>
+        <w:t>href</w:t>
+      </w:r>
+      <w:proofErr w:type="spellEnd"/>
+      <w:r>
+        <w:rPr>
+          <w:i/>
+          <w:color w:val="7F7F7F" w:themeColor="text1" w:themeTint="80"/>
+        </w:rPr>
+        <w:t xml:space="preserve">, </w:t>
+      </w:r>
+      <w:proofErr w:type="spellStart"/>
+      <w:r>
+        <w:rPr>
+          <w:i/>
+          <w:color w:val="7F7F7F" w:themeColor="text1" w:themeTint="80"/>
+        </w:rPr>
+        <w:t>title</w:t>
+      </w:r>
+      <w:proofErr w:type="spellEnd"/>
+      <w:r>
+        <w:rPr>
+          <w:i/>
+          <w:color w:val="7F7F7F" w:themeColor="text1" w:themeTint="80"/>
+        </w:rPr>
+        <w:t>)</w:t>
       </w:r>
       <w:r>
         <w:t>, car ils ne peuvent pas aller dans tous les éléments html.</w:t>
@@ -1529,13 +2781,13 @@
     </w:p>
     <w:p>
       <w:r>
+        <w:lastRenderedPageBreak/>
         <w:tab/>
         <w:t>Pour des raisons de confort, nous devons limiter le jeu à 4 joueurs (un à chaque côté de la table) et non 5 comme dans le jeu original, et encore moins 6 comme il était proposé dans le sujet.</w:t>
       </w:r>
     </w:p>
     <w:p>
       <w:r>
-        <w:lastRenderedPageBreak/>
         <w:tab/>
         <w:t>Nous proposons aux joueur</w:t>
       </w:r>
@@ -1545,21 +2797,25 @@
       <w:r>
         <w:t xml:space="preserve"> de rentrer eux-mêmes le contenu textuel des éléments html qu’ils posent sur la table, et donc nous retirons du jeu les cartes </w:t>
       </w:r>
+      <w:proofErr w:type="spellStart"/>
       <w:r>
         <w:rPr>
           <w:b/>
         </w:rPr>
         <w:t>Lorem</w:t>
       </w:r>
+      <w:proofErr w:type="spellEnd"/>
       <w:r>
         <w:t xml:space="preserve"> et </w:t>
       </w:r>
+      <w:proofErr w:type="spellStart"/>
       <w:r>
         <w:rPr>
           <w:b/>
         </w:rPr>
         <w:t>Ipsum</w:t>
       </w:r>
+      <w:proofErr w:type="spellEnd"/>
       <w:r>
         <w:t xml:space="preserve"> qui servaient de cartes texte. Écrire du texte ne rapporte donc plus aucun point</w:t>
       </w:r>
@@ -1572,12 +2828,14 @@
         <w:tab/>
         <w:t xml:space="preserve">Certains contenus ne sont pas textuels : l’attribut </w:t>
       </w:r>
+      <w:proofErr w:type="spellStart"/>
       <w:r>
         <w:rPr>
           <w:b/>
         </w:rPr>
         <w:t>src</w:t>
       </w:r>
+      <w:proofErr w:type="spellEnd"/>
       <w:r>
         <w:t xml:space="preserve"> d’un élément </w:t>
       </w:r>
@@ -1585,7 +2843,21 @@
         <w:rPr>
           <w:b/>
         </w:rPr>
-        <w:t>&lt;img&gt;</w:t>
+        <w:t>&lt;</w:t>
+      </w:r>
+      <w:proofErr w:type="spellStart"/>
+      <w:r>
+        <w:rPr>
+          <w:b/>
+        </w:rPr>
+        <w:t>img</w:t>
+      </w:r>
+      <w:proofErr w:type="spellEnd"/>
+      <w:r>
+        <w:rPr>
+          <w:b/>
+        </w:rPr>
+        <w:t>&gt;</w:t>
       </w:r>
       <w:r>
         <w:t xml:space="preserve"> doit contenir un chemin vers un fichier image. Le jeu proposera une petite banque d’image</w:t>
@@ -1615,7 +2887,15 @@
         <w:t>class</w:t>
       </w:r>
       <w:r>
-        <w:t xml:space="preserve"> une liste de valeurs possibles qui seront toutes implémentées dans les feuilles de style proposées par cHTeMeLe.</w:t>
+        <w:t xml:space="preserve"> une liste de valeurs possibles qui seront toutes implémentées dans les feuilles de style proposées par </w:t>
+      </w:r>
+      <w:proofErr w:type="spellStart"/>
+      <w:r>
+        <w:t>cHTeMeLe</w:t>
+      </w:r>
+      <w:proofErr w:type="spellEnd"/>
+      <w:r>
+        <w:t>.</w:t>
       </w:r>
     </w:p>
     <w:p>
@@ -1639,7 +2919,15 @@
         <w:t>s</w:t>
       </w:r>
       <w:r>
-        <w:t xml:space="preserve"> cartes « action » qui sont actives sur lui et des informations sur son tour précédent (nommé « dernière combinaison »).</w:t>
+        <w:t xml:space="preserve"> cartes « action » qui </w:t>
+      </w:r>
+      <w:proofErr w:type="gramStart"/>
+      <w:r>
+        <w:t>sont</w:t>
+      </w:r>
+      <w:proofErr w:type="gramEnd"/>
+      <w:r>
+        <w:t xml:space="preserve"> actives sur lui et des informations sur son tour précédent (nommé « dernière combinaison »).</w:t>
       </w:r>
     </w:p>
     <w:p>
@@ -1738,9 +3026,19 @@
             <w:pPr>
               <w:cnfStyle w:val="000000000000" w:firstRow="0" w:lastRow="0" w:firstColumn="0" w:lastColumn="0" w:oddVBand="0" w:evenVBand="0" w:oddHBand="0" w:evenHBand="0" w:firstRowFirstColumn="0" w:firstRowLastColumn="0" w:lastRowFirstColumn="0" w:lastRowLastColumn="0"/>
             </w:pPr>
+            <w:proofErr w:type="spellStart"/>
             <w:r>
-              <w:t>Athlon II X2 Dual-Core</w:t>
+              <w:t>Athlon</w:t>
             </w:r>
+            <w:proofErr w:type="spellEnd"/>
+            <w:r>
+              <w:t xml:space="preserve"> II X2 Dual-</w:t>
+            </w:r>
+            <w:proofErr w:type="spellStart"/>
+            <w:r>
+              <w:t>Core</w:t>
+            </w:r>
+            <w:proofErr w:type="spellEnd"/>
           </w:p>
         </w:tc>
       </w:tr>
@@ -1865,7 +3163,15 @@
     </w:tbl>
     <w:p>
       <w:r>
-        <w:t>L’interface tactile de la table est recouverte d’un verre Gorilla Glass, un verre chimiquement renforcé. La technologie utilisée pour capter les entrées tactiles est basée sur un système infra-rouge. Elle peut détecter principalement les touchers, les survols et les objets réels.</w:t>
+        <w:t xml:space="preserve">L’interface tactile de la table est recouverte d’un verre </w:t>
+      </w:r>
+      <w:proofErr w:type="spellStart"/>
+      <w:r>
+        <w:t>Gorilla</w:t>
+      </w:r>
+      <w:proofErr w:type="spellEnd"/>
+      <w:r>
+        <w:t xml:space="preserve"> Glass, un verre chimiquement renforcé. La technologie utilisée pour capter les entrées tactiles est basée sur un système infra-rouge. Elle peut détecter principalement les touchers, les survols et les objets réels.</w:t>
       </w:r>
     </w:p>
     <w:p>
@@ -1915,8 +3221,13 @@
         <w:pStyle w:val="Titre3"/>
       </w:pPr>
       <w:r>
-        <w:t>Les fingers</w:t>
-      </w:r>
+        <w:t xml:space="preserve">Les </w:t>
+      </w:r>
+      <w:proofErr w:type="spellStart"/>
+      <w:r>
+        <w:t>fingers</w:t>
+      </w:r>
+      <w:proofErr w:type="spellEnd"/>
     </w:p>
     <w:p>
       <w:pPr>
@@ -1925,8 +3236,6 @@
       <w:r>
         <w:t>Les tags</w:t>
       </w:r>
-      <w:bookmarkStart w:id="0" w:name="_GoBack"/>
-      <w:bookmarkEnd w:id="0"/>
     </w:p>
     <w:p/>
     <w:p>
@@ -1934,8 +3243,13 @@
         <w:pStyle w:val="Titre2"/>
       </w:pPr>
       <w:r>
-        <w:t>Microsoft Pixelsense</w:t>
-      </w:r>
+        <w:t xml:space="preserve">Microsoft </w:t>
+      </w:r>
+      <w:proofErr w:type="spellStart"/>
+      <w:r>
+        <w:t>Pixelsense</w:t>
+      </w:r>
+      <w:proofErr w:type="spellEnd"/>
     </w:p>
     <w:p>
       <w:pPr>
@@ -1949,15 +3263,28 @@
       </w:r>
       <w:r>
         <w:tab/>
-        <w:t>SDK PixelSense (Surface 2.0)</w:t>
+        <w:t xml:space="preserve">SDK </w:t>
+      </w:r>
+      <w:proofErr w:type="spellStart"/>
+      <w:r>
+        <w:t>PixelSense</w:t>
+      </w:r>
+      <w:proofErr w:type="spellEnd"/>
+      <w:r>
+        <w:t xml:space="preserve"> (Surface 2.0)</w:t>
       </w:r>
     </w:p>
     <w:p>
       <w:pPr>
         <w:pStyle w:val="Titre2"/>
       </w:pPr>
-      <w:r>
-        <w:t>Pixelsense Input Simulator</w:t>
+      <w:proofErr w:type="spellStart"/>
+      <w:r>
+        <w:t>Pixelsense</w:t>
+      </w:r>
+      <w:proofErr w:type="spellEnd"/>
+      <w:r>
+        <w:t xml:space="preserve"> Input Simulator</w:t>
       </w:r>
     </w:p>
     <w:p>
@@ -1984,7 +3311,15 @@
       </w:r>
       <w:r>
         <w:tab/>
-        <w:t>C# - Xaml – HTML – CSS</w:t>
+        <w:t xml:space="preserve">C# - </w:t>
+      </w:r>
+      <w:proofErr w:type="spellStart"/>
+      <w:r>
+        <w:t>Xaml</w:t>
+      </w:r>
+      <w:proofErr w:type="spellEnd"/>
+      <w:r>
+        <w:t xml:space="preserve"> – HTML – CSS</w:t>
       </w:r>
     </w:p>
     <w:p>
@@ -3938,7 +5273,7 @@
 </file>
 
 <file path=customXml/itemProps1.xml><?xml version="1.0" encoding="utf-8"?>
-<ds:datastoreItem xmlns:ds="http://schemas.openxmlformats.org/officeDocument/2006/customXml" ds:itemID="{66B2464A-280C-4472-81AA-9F39E5331BBD}">
+<ds:datastoreItem xmlns:ds="http://schemas.openxmlformats.org/officeDocument/2006/customXml" ds:itemID="{60F3A82A-D23D-490C-AF22-349A9D7D46ED}">
   <ds:schemaRefs>
     <ds:schemaRef ds:uri="http://schemas.openxmlformats.org/officeDocument/2006/bibliography"/>
   </ds:schemaRefs>

</xml_diff>